<commit_message>
Added a few sources of reference. Slightly changed layout.
</commit_message>
<xml_diff>
--- a/Báo cáo.docx
+++ b/Báo cáo.docx
@@ -1748,21 +1748,19 @@
       <w:r>
         <w:t>Xử lí</w:t>
       </w:r>
-      <w:bookmarkStart w:id="5" w:name="_GoBack"/>
+      <w:r>
+        <w:t xml:space="preserve"> chuỗi có chứa HTML tag</w:t>
+      </w:r>
+    </w:p>
+    <w:p>
+      <w:pPr>
+        <w:pStyle w:val="Heading1"/>
+      </w:pPr>
+      <w:bookmarkStart w:id="5" w:name="_Toc151024729"/>
+      <w:r>
+        <w:t>Danh sách file trong source code</w:t>
+      </w:r>
       <w:bookmarkEnd w:id="5"/>
-      <w:r>
-        <w:t xml:space="preserve"> chuỗi có chứa HTML tag</w:t>
-      </w:r>
-    </w:p>
-    <w:p>
-      <w:pPr>
-        <w:pStyle w:val="Heading1"/>
-      </w:pPr>
-      <w:bookmarkStart w:id="6" w:name="_Toc151024729"/>
-      <w:r>
-        <w:t>Danh sách file trong source code</w:t>
-      </w:r>
-      <w:bookmarkEnd w:id="6"/>
     </w:p>
     <w:p>
       <w:pPr>
@@ -1773,19 +1771,7 @@
         </w:numPr>
       </w:pPr>
       <w:r>
-        <w:t>app</w:t>
-      </w:r>
-      <w:r>
-        <w:t xml:space="preserve">Controller.py: Chứa class </w:t>
-      </w:r>
-      <w:r>
-        <w:t>App</w:t>
-      </w:r>
-      <w:r>
-        <w:t xml:space="preserve">Controller cùng các hàm dùng trong các hoạt động liên quan đến </w:t>
-      </w:r>
-      <w:r>
-        <w:t>app</w:t>
+        <w:t>appController.py: Chứa class AppController cùng các hàm dùng trong các hoạt động liên quan đến app</w:t>
       </w:r>
     </w:p>
     <w:p>
@@ -1807,7 +1793,7 @@
       <w:pPr>
         <w:pStyle w:val="Heading1"/>
       </w:pPr>
-      <w:bookmarkStart w:id="7" w:name="_Toc151024730"/>
+      <w:bookmarkStart w:id="6" w:name="_Toc151024730"/>
       <w:r>
         <w:t>Phân tích</w:t>
       </w:r>
@@ -1817,7 +1803,7 @@
       <w:r>
         <w:t xml:space="preserve"> source code</w:t>
       </w:r>
-      <w:bookmarkEnd w:id="7"/>
+      <w:bookmarkEnd w:id="6"/>
     </w:p>
     <w:p>
       <w:pPr>
@@ -1880,12 +1866,12 @@
     <w:p>
       <w:pPr>
         <w:ind w:left="720"/>
+        <w:jc w:val="center"/>
       </w:pPr>
       <w:r>
         <w:rPr>
           <w:noProof/>
         </w:rPr>
-        <w:lastRenderedPageBreak/>
         <w:drawing>
           <wp:inline distT="0" distB="0" distL="0" distR="0" wp14:anchorId="18C0AD57" wp14:editId="32C6AD3C">
             <wp:extent cx="4053840" cy="2170027"/>
@@ -1949,6 +1935,7 @@
           <w:b/>
           <w:bCs/>
         </w:rPr>
+        <w:lastRenderedPageBreak/>
         <w:t xml:space="preserve">a = </w:t>
       </w:r>
       <w:proofErr w:type="gramStart"/>
@@ -2183,12 +2170,12 @@
       <w:pPr>
         <w:spacing w:before="0" w:after="160" w:line="259" w:lineRule="auto"/>
         <w:ind w:left="720"/>
+        <w:jc w:val="center"/>
       </w:pPr>
       <w:r>
         <w:rPr>
           <w:noProof/>
         </w:rPr>
-        <w:lastRenderedPageBreak/>
         <w:drawing>
           <wp:inline distT="0" distB="0" distL="0" distR="0" wp14:anchorId="3AF063EB" wp14:editId="3336006B">
             <wp:extent cx="5459741" cy="2446020"/>
@@ -2344,6 +2331,7 @@
         <w:rPr>
           <w:b/>
         </w:rPr>
+        <w:lastRenderedPageBreak/>
         <w:t>where {$</w:t>
       </w:r>
       <w:proofErr w:type="gramStart"/>
@@ -2539,6 +2527,7 @@
     <w:p>
       <w:pPr>
         <w:ind w:firstLine="360"/>
+        <w:jc w:val="center"/>
       </w:pPr>
       <w:r>
         <w:rPr>
@@ -2684,7 +2673,11 @@
         <w:t>os</w:t>
       </w:r>
       <w:r>
-        <w:t xml:space="preserve"> để mở tập tin hoặc ứng dụng với chương trình mặc định được liên kết với loại tập tin đó trên hệ điều hành. Trong trường hợp này, nó sẽ mở ứng dụng có đường dẫn là </w:t>
+        <w:t xml:space="preserve"> để mở tập tin hoặc ứng dụng với chương trình mặc định được liên kết với loại tập tin đó trên </w:t>
+      </w:r>
+      <w:r>
+        <w:lastRenderedPageBreak/>
+        <w:t xml:space="preserve">hệ điều hành. Trong trường hợp này, nó sẽ mở ứng dụng có đường dẫn là </w:t>
       </w:r>
       <w:r>
         <w:rPr>
@@ -2757,12 +2750,12 @@
     <w:p>
       <w:pPr>
         <w:ind w:left="720"/>
+        <w:jc w:val="center"/>
       </w:pPr>
       <w:r>
         <w:rPr>
           <w:noProof/>
         </w:rPr>
-        <w:lastRenderedPageBreak/>
         <w:drawing>
           <wp:inline distT="0" distB="0" distL="0" distR="0" wp14:anchorId="4B56C762" wp14:editId="5B2BD88F">
             <wp:extent cx="5928360" cy="3429000"/>
@@ -3012,6 +3005,7 @@
           <w:b/>
           <w:bCs/>
         </w:rPr>
+        <w:lastRenderedPageBreak/>
         <w:t xml:space="preserve">process = </w:t>
       </w:r>
       <w:proofErr w:type="gramStart"/>
@@ -3200,7 +3194,6 @@
           <w:b/>
           <w:bCs/>
         </w:rPr>
-        <w:lastRenderedPageBreak/>
         <w:t>if(</w:t>
       </w:r>
       <w:proofErr w:type="gramEnd"/>
@@ -3355,6 +3348,9 @@
       </w:r>
     </w:p>
     <w:p>
+      <w:pPr>
+        <w:jc w:val="center"/>
+      </w:pPr>
       <w:r>
         <w:rPr>
           <w:noProof/>
@@ -3474,28 +3470,8 @@
         </w:numPr>
       </w:pPr>
       <w:r>
-        <w:t>K</w:t>
-      </w:r>
-      <w:r>
-        <w:t>ết quả này</w:t>
-      </w:r>
-      <w:r>
-        <w:t xml:space="preserve"> được chuyển</w:t>
-      </w:r>
-      <w:r>
-        <w:t xml:space="preserve"> thành một danh sách các </w:t>
-      </w:r>
-      <w:r>
-        <w:t>process</w:t>
-      </w:r>
-      <w:r>
-        <w:t xml:space="preserve"> với thông tin như tên </w:t>
-      </w:r>
-      <w:r>
-        <w:t>process</w:t>
-      </w:r>
-      <w:r>
-        <w:t>, ID và số lượng luồng.</w:t>
+        <w:lastRenderedPageBreak/>
+        <w:t>Kết quả này được chuyển thành một danh sách các process với thông tin như tên process, ID và số lượng luồng.</w:t>
       </w:r>
     </w:p>
     <w:p>
@@ -3507,16 +3483,7 @@
         </w:numPr>
       </w:pPr>
       <w:r>
-        <w:t>Do tên của process có thể rất dài, đ</w:t>
-      </w:r>
-      <w:r>
-        <w:t xml:space="preserve">ối với mỗi tiến trình, cột đầu tiên (tên </w:t>
-      </w:r>
-      <w:r>
-        <w:t>process</w:t>
-      </w:r>
-      <w:r>
-        <w:t>) được chia thành các dòng có chiều dài tối đa là 200 ký tự.</w:t>
+        <w:t>Do tên của process có thể rất dài, đối với mỗi tiến trình, cột đầu tiên (tên process) được chia thành các dòng có chiều dài tối đa là 200 ký tự.</w:t>
       </w:r>
     </w:p>
     <w:p/>
@@ -3539,8 +3506,10 @@
       </w:r>
     </w:p>
     <w:p>
-      <w:r>
-        <w:lastRenderedPageBreak/>
+      <w:pPr>
+        <w:jc w:val="center"/>
+      </w:pPr>
+      <w:r>
         <w:pict>
           <v:shapetype id="_x0000_t75" coordsize="21600,21600" o:spt="75" o:preferrelative="t" path="m@4@5l@4@11@9@11@9@5xe" filled="f" stroked="f">
             <v:stroke joinstyle="miter"/>
@@ -3561,7 +3530,7 @@
             <v:path o:extrusionok="f" gradientshapeok="t" o:connecttype="rect"/>
             <o:lock v:ext="edit" aspectratio="t"/>
           </v:shapetype>
-          <v:shape id="_x0000_i1026" type="#_x0000_t75" style="width:503.4pt;height:135.6pt">
+          <v:shape id="_x0000_i1025" type="#_x0000_t75" style="width:503.4pt;height:135.6pt">
             <v:imagedata r:id="rId12" o:title="code2"/>
           </v:shape>
         </w:pict>
@@ -3599,16 +3568,7 @@
         <w:t>_output</w:t>
       </w:r>
       <w:r>
-        <w:t xml:space="preserve"> để chạy lệ</w:t>
-      </w:r>
-      <w:r>
-        <w:t xml:space="preserve">nh PowerShell, </w:t>
-      </w:r>
-      <w:r>
-        <w:t>lấy danh sách các tiến trình không có cửa sổ chính</w:t>
-      </w:r>
-      <w:r>
-        <w:t xml:space="preserve"> (</w:t>
+        <w:t xml:space="preserve"> để chạy lệnh PowerShell, lấy danh sách các tiến trình không có cửa sổ chính (</w:t>
       </w:r>
       <w:r>
         <w:rPr>
@@ -3617,10 +3577,7 @@
         <w:t>Where-Object { $_.MainWindowTitle.Length -eq 0 }</w:t>
       </w:r>
       <w:r>
-        <w:t>)</w:t>
-      </w:r>
-      <w:r>
-        <w:t>.</w:t>
+        <w:t>).</w:t>
       </w:r>
     </w:p>
     <w:p>
@@ -3691,9 +3648,12 @@
       </w:r>
     </w:p>
     <w:p>
+      <w:pPr>
+        <w:jc w:val="center"/>
+      </w:pPr>
       <w:r>
         <w:pict>
-          <v:shape id="_x0000_i1029" type="#_x0000_t75" style="width:503.4pt;height:121.2pt">
+          <v:shape id="_x0000_i1026" type="#_x0000_t75" style="width:503.4pt;height:121.2pt">
             <v:imagedata r:id="rId13" o:title="code3"/>
           </v:shape>
         </w:pict>
@@ -3756,16 +3716,7 @@
         <w:t>shell=True</w:t>
       </w:r>
       <w:r>
-        <w:t xml:space="preserve">: Đặt giá trị này thành True cho phép sử dụng </w:t>
-      </w:r>
-      <w:r>
-        <w:t>PowerS</w:t>
-      </w:r>
-      <w:r>
-        <w:t>hell để thực hiện câu lệ</w:t>
-      </w:r>
-      <w:r>
-        <w:t>nh.</w:t>
+        <w:t>: Đặt giá trị này thành True cho phép sử dụng PowerShell để thực hiện câu lệnh.</w:t>
       </w:r>
     </w:p>
     <w:p>
@@ -3781,6 +3732,7 @@
         <w:rPr>
           <w:b/>
         </w:rPr>
+        <w:lastRenderedPageBreak/>
         <w:t>stdin=</w:t>
       </w:r>
       <w:proofErr w:type="gramStart"/>
@@ -3857,7 +3809,6 @@
         <w:rPr>
           <w:b/>
         </w:rPr>
-        <w:lastRenderedPageBreak/>
         <w:t>stderr=</w:t>
       </w:r>
       <w:proofErr w:type="gramStart"/>
@@ -3912,9 +3863,12 @@
       </w:r>
     </w:p>
     <w:p>
+      <w:pPr>
+        <w:jc w:val="center"/>
+      </w:pPr>
       <w:r>
         <w:pict>
-          <v:shape id="_x0000_i1030" type="#_x0000_t75" style="width:7in;height:120.6pt">
+          <v:shape id="_x0000_i1027" type="#_x0000_t75" style="width:7in;height:120.6pt">
             <v:imagedata r:id="rId14" o:title="code4"/>
           </v:shape>
         </w:pict>
@@ -4027,16 +3981,7 @@
         <w:t>shell=True</w:t>
       </w:r>
       <w:r>
-        <w:t xml:space="preserve">: Cho phép sử dụng </w:t>
-      </w:r>
-      <w:r>
-        <w:t>PowerShell</w:t>
-      </w:r>
-      <w:r>
-        <w:t xml:space="preserve"> để thực hiện câu lệ</w:t>
-      </w:r>
-      <w:r>
-        <w:t>nh.</w:t>
+        <w:t>: Cho phép sử dụng PowerShell để thực hiện câu lệnh.</w:t>
       </w:r>
     </w:p>
     <w:p>
@@ -4094,13 +4039,7 @@
         <w:t>text=True</w:t>
       </w:r>
       <w:r>
-        <w:t xml:space="preserve">: </w:t>
-      </w:r>
-      <w:r>
-        <w:t>Đ</w:t>
-      </w:r>
-      <w:r>
-        <w:t>ảm bảo rằng đầu ra và lỗi của quá trình con được trả về dưới dạng chuỗi thay vì byte.</w:t>
+        <w:t>: Đảm bảo rằng đầu ra và lỗi của quá trình con được trả về dưới dạng chuỗi thay vì byte.</w:t>
       </w:r>
     </w:p>
     <w:p>
@@ -4191,6 +4130,7 @@
         </w:numPr>
       </w:pPr>
       <w:r>
+        <w:lastRenderedPageBreak/>
         <w:t>Nếu có lỗi, hàm sẽ trả về một thông báo lỗi.</w:t>
       </w:r>
     </w:p>
@@ -4199,11 +4139,21 @@
       <w:pPr>
         <w:pStyle w:val="Heading1"/>
       </w:pPr>
-      <w:bookmarkStart w:id="8" w:name="_Toc151024731"/>
-      <w:r>
-        <w:lastRenderedPageBreak/>
+      <w:bookmarkStart w:id="7" w:name="_Toc151024731"/>
+      <w:r>
         <w:t>Hướng dẫn sử dụng</w:t>
       </w:r>
+      <w:bookmarkEnd w:id="7"/>
+    </w:p>
+    <w:p/>
+    <w:p>
+      <w:pPr>
+        <w:pStyle w:val="Heading1"/>
+      </w:pPr>
+      <w:bookmarkStart w:id="8" w:name="_Toc151024732"/>
+      <w:r>
+        <w:t>Đóng góp</w:t>
+      </w:r>
       <w:bookmarkEnd w:id="8"/>
     </w:p>
     <w:p/>
@@ -4211,28 +4161,117 @@
       <w:pPr>
         <w:pStyle w:val="Heading1"/>
       </w:pPr>
-      <w:bookmarkStart w:id="9" w:name="_Toc151024732"/>
-      <w:r>
-        <w:t>Đóng góp</w:t>
+      <w:bookmarkStart w:id="9" w:name="_Toc151024733"/>
+      <w:r>
+        <w:t>Tài liệu tham khảo</w:t>
       </w:r>
       <w:bookmarkEnd w:id="9"/>
     </w:p>
-    <w:p/>
-    <w:p>
-      <w:pPr>
-        <w:pStyle w:val="Heading1"/>
-      </w:pPr>
-      <w:bookmarkStart w:id="10" w:name="_Toc151024733"/>
-      <w:r>
-        <w:t>Tài liệu tham khảo</w:t>
-      </w:r>
+    <w:p>
+      <w:pPr>
+        <w:pStyle w:val="ListParagraph"/>
+        <w:numPr>
+          <w:ilvl w:val="0"/>
+          <w:numId w:val="3"/>
+        </w:numPr>
+      </w:pPr>
+      <w:r>
+        <w:t xml:space="preserve">Đọc email bằng python: </w:t>
+      </w:r>
+      <w:hyperlink r:id="rId15" w:history="1">
+        <w:r>
+          <w:rPr>
+            <w:rStyle w:val="Hyperlink"/>
+          </w:rPr>
+          <w:t>https://thepythoncode.com/article/reading-emails-in-python</w:t>
+        </w:r>
+      </w:hyperlink>
+      <w:r>
+        <w:t xml:space="preserve"> </w:t>
+      </w:r>
+    </w:p>
+    <w:p>
+      <w:pPr>
+        <w:pStyle w:val="ListParagraph"/>
+        <w:numPr>
+          <w:ilvl w:val="0"/>
+          <w:numId w:val="3"/>
+        </w:numPr>
+      </w:pPr>
+      <w:r>
+        <w:t xml:space="preserve">Sử dụng module subprocess: </w:t>
+      </w:r>
+      <w:hyperlink r:id="rId16" w:history="1">
+        <w:r>
+          <w:rPr>
+            <w:rStyle w:val="Hyperlink"/>
+          </w:rPr>
+          <w:t>https://www.dataquest.io/blog/python-subprocess/</w:t>
+        </w:r>
+      </w:hyperlink>
+      <w:r>
+        <w:t xml:space="preserve"> </w:t>
+      </w:r>
+    </w:p>
+    <w:p>
+      <w:pPr>
+        <w:pStyle w:val="ListParagraph"/>
+        <w:numPr>
+          <w:ilvl w:val="0"/>
+          <w:numId w:val="3"/>
+        </w:numPr>
+      </w:pPr>
+      <w:r>
+        <w:t xml:space="preserve">Gửi emal bằng python: </w:t>
+      </w:r>
+      <w:hyperlink r:id="rId17" w:history="1">
+        <w:r>
+          <w:rPr>
+            <w:rStyle w:val="Hyperlink"/>
+          </w:rPr>
+          <w:t>https://www.tutorialspoint.com/python/python_sending_email.htm</w:t>
+        </w:r>
+      </w:hyperlink>
+      <w:r>
+        <w:t xml:space="preserve"> </w:t>
+      </w:r>
+    </w:p>
+    <w:p>
+      <w:pPr>
+        <w:pStyle w:val="ListParagraph"/>
+        <w:numPr>
+          <w:ilvl w:val="0"/>
+          <w:numId w:val="3"/>
+        </w:numPr>
+      </w:pPr>
+      <w:r>
+        <w:t xml:space="preserve">Cách ghi lại bàn phím bằng python: </w:t>
+      </w:r>
+      <w:hyperlink r:id="rId18" w:history="1">
+        <w:r>
+          <w:rPr>
+            <w:rStyle w:val="Hyperlink"/>
+          </w:rPr>
+          <w:t>https://www.youtube.com/watch?v=mDY3v2Xx-Q4&amp;t=163s</w:t>
+        </w:r>
+      </w:hyperlink>
+      <w:r>
+        <w:t xml:space="preserve"> </w:t>
+      </w:r>
+      <w:bookmarkStart w:id="10" w:name="_GoBack"/>
       <w:bookmarkEnd w:id="10"/>
     </w:p>
     <w:sectPr>
       <w:pgSz w:w="12240" w:h="15840"/>
-      <w:pgMar w:top="1080" w:right="1080" w:bottom="1080" w:left="1080" w:header="720" w:footer="720" w:gutter="0"/>
+      <w:pgMar w:top="720" w:right="720" w:bottom="720" w:left="1080" w:header="720" w:footer="720" w:gutter="0"/>
+      <w:pgBorders w:display="firstPage" w:offsetFrom="page">
+        <w:top w:val="thinThickThinSmallGap" w:sz="24" w:space="24" w:color="2E74B5" w:themeColor="accent1" w:themeShade="BF"/>
+        <w:left w:val="thinThickThinSmallGap" w:sz="24" w:space="24" w:color="2E74B5" w:themeColor="accent1" w:themeShade="BF"/>
+        <w:bottom w:val="thinThickThinSmallGap" w:sz="24" w:space="24" w:color="2E74B5" w:themeColor="accent1" w:themeShade="BF"/>
+        <w:right w:val="thinThickThinSmallGap" w:sz="24" w:space="24" w:color="2E74B5" w:themeColor="accent1" w:themeShade="BF"/>
+      </w:pgBorders>
       <w:cols w:space="720"/>
-      <w:docGrid w:linePitch="360"/>
+      <w:docGrid w:linePitch="381"/>
     </w:sectPr>
   </w:body>
 </w:document>
@@ -4391,7 +4430,7 @@
   <w:abstractNum w:abstractNumId="1" w15:restartNumberingAfterBreak="0">
     <w:nsid w:val="23470D19"/>
     <w:multiLevelType w:val="hybridMultilevel"/>
-    <w:tmpl w:val="D0922F3C"/>
+    <w:tmpl w:val="5D6C831E"/>
     <w:lvl w:ilvl="0" w:tplc="04090001">
       <w:start w:val="1"/>
       <w:numFmt w:val="bullet"/>
@@ -7663,7 +7702,7 @@
 </file>
 
 <file path=customXml/itemProps1.xml><?xml version="1.0" encoding="utf-8"?>
-<ds:datastoreItem xmlns:ds="http://schemas.openxmlformats.org/officeDocument/2006/customXml" ds:itemID="{1B0707E7-FD75-4013-9F6F-4AF056A814DF}">
+<ds:datastoreItem xmlns:ds="http://schemas.openxmlformats.org/officeDocument/2006/customXml" ds:itemID="{408B160A-9C22-4141-9144-0EF47EE33639}">
   <ds:schemaRefs>
     <ds:schemaRef ds:uri="http://schemas.openxmlformats.org/officeDocument/2006/bibliography"/>
   </ds:schemaRefs>

</xml_diff>

<commit_message>
Added guide to use key log feature. Updated table of contents and reference list.
</commit_message>
<xml_diff>
--- a/Báo cáo.docx
+++ b/Báo cáo.docx
@@ -708,7 +708,7 @@
       <w:pPr>
         <w:pStyle w:val="Heading1"/>
       </w:pPr>
-      <w:bookmarkStart w:id="0" w:name="_Toc151024724"/>
+      <w:bookmarkStart w:id="0" w:name="_Toc151140037"/>
       <w:r>
         <w:t>Mục lục</w:t>
       </w:r>
@@ -719,7 +719,7 @@
         <w:pStyle w:val="TOC1"/>
         <w:tabs>
           <w:tab w:val="left" w:pos="440"/>
-          <w:tab w:val="right" w:leader="dot" w:pos="10070"/>
+          <w:tab w:val="right" w:leader="dot" w:pos="10430"/>
         </w:tabs>
         <w:rPr>
           <w:rFonts w:asciiTheme="minorHAnsi" w:eastAsiaTheme="minorEastAsia" w:hAnsiTheme="minorHAnsi"/>
@@ -736,7 +736,7 @@
       <w:r>
         <w:fldChar w:fldCharType="separate"/>
       </w:r>
-      <w:hyperlink w:anchor="_Toc151024724" w:history="1">
+      <w:hyperlink w:anchor="_Toc151140037" w:history="1">
         <w:r>
           <w:rPr>
             <w:rStyle w:val="Hyperlink"/>
@@ -778,7 +778,7 @@
             <w:noProof/>
             <w:webHidden/>
           </w:rPr>
-          <w:instrText xml:space="preserve"> PAGEREF _Toc151024724 \h </w:instrText>
+          <w:instrText xml:space="preserve"> PAGEREF _Toc151140037 \h </w:instrText>
         </w:r>
         <w:r>
           <w:rPr>
@@ -814,7 +814,7 @@
         <w:pStyle w:val="TOC1"/>
         <w:tabs>
           <w:tab w:val="left" w:pos="660"/>
-          <w:tab w:val="right" w:leader="dot" w:pos="10070"/>
+          <w:tab w:val="right" w:leader="dot" w:pos="10430"/>
         </w:tabs>
         <w:rPr>
           <w:rFonts w:asciiTheme="minorHAnsi" w:eastAsiaTheme="minorEastAsia" w:hAnsiTheme="minorHAnsi"/>
@@ -822,7 +822,7 @@
           <w:sz w:val="22"/>
         </w:rPr>
       </w:pPr>
-      <w:hyperlink w:anchor="_Toc151024725" w:history="1">
+      <w:hyperlink w:anchor="_Toc151140038" w:history="1">
         <w:r>
           <w:rPr>
             <w:rStyle w:val="Hyperlink"/>
@@ -864,7 +864,7 @@
             <w:noProof/>
             <w:webHidden/>
           </w:rPr>
-          <w:instrText xml:space="preserve"> PAGEREF _Toc151024725 \h </w:instrText>
+          <w:instrText xml:space="preserve"> PAGEREF _Toc151140038 \h </w:instrText>
         </w:r>
         <w:r>
           <w:rPr>
@@ -899,14 +899,16 @@
       <w:pPr>
         <w:pStyle w:val="TOC2"/>
         <w:tabs>
-          <w:tab w:val="left" w:pos="660"/>
-          <w:tab w:val="right" w:leader="dot" w:pos="10070"/>
+          <w:tab w:val="left" w:pos="880"/>
+          <w:tab w:val="right" w:leader="dot" w:pos="10430"/>
         </w:tabs>
         <w:rPr>
+          <w:rFonts w:asciiTheme="minorHAnsi" w:eastAsiaTheme="minorEastAsia" w:hAnsiTheme="minorHAnsi"/>
           <w:noProof/>
-        </w:rPr>
-      </w:pPr>
-      <w:hyperlink w:anchor="_Toc151024726" w:history="1">
+          <w:sz w:val="22"/>
+        </w:rPr>
+      </w:pPr>
+      <w:hyperlink w:anchor="_Toc151140039" w:history="1">
         <w:r>
           <w:rPr>
             <w:rStyle w:val="Hyperlink"/>
@@ -916,7 +918,9 @@
         </w:r>
         <w:r>
           <w:rPr>
-            <w:noProof/>
+            <w:rFonts w:asciiTheme="minorHAnsi" w:eastAsiaTheme="minorEastAsia" w:hAnsiTheme="minorHAnsi"/>
+            <w:noProof/>
+            <w:sz w:val="22"/>
           </w:rPr>
           <w:tab/>
         </w:r>
@@ -946,7 +950,7 @@
             <w:noProof/>
             <w:webHidden/>
           </w:rPr>
-          <w:instrText xml:space="preserve"> PAGEREF _Toc151024726 \h </w:instrText>
+          <w:instrText xml:space="preserve"> PAGEREF _Toc151140039 \h </w:instrText>
         </w:r>
         <w:r>
           <w:rPr>
@@ -981,14 +985,16 @@
       <w:pPr>
         <w:pStyle w:val="TOC2"/>
         <w:tabs>
-          <w:tab w:val="left" w:pos="660"/>
-          <w:tab w:val="right" w:leader="dot" w:pos="10070"/>
+          <w:tab w:val="left" w:pos="880"/>
+          <w:tab w:val="right" w:leader="dot" w:pos="10430"/>
         </w:tabs>
         <w:rPr>
+          <w:rFonts w:asciiTheme="minorHAnsi" w:eastAsiaTheme="minorEastAsia" w:hAnsiTheme="minorHAnsi"/>
           <w:noProof/>
-        </w:rPr>
-      </w:pPr>
-      <w:hyperlink w:anchor="_Toc151024727" w:history="1">
+          <w:sz w:val="22"/>
+        </w:rPr>
+      </w:pPr>
+      <w:hyperlink w:anchor="_Toc151140040" w:history="1">
         <w:r>
           <w:rPr>
             <w:rStyle w:val="Hyperlink"/>
@@ -998,7 +1004,9 @@
         </w:r>
         <w:r>
           <w:rPr>
-            <w:noProof/>
+            <w:rFonts w:asciiTheme="minorHAnsi" w:eastAsiaTheme="minorEastAsia" w:hAnsiTheme="minorHAnsi"/>
+            <w:noProof/>
+            <w:sz w:val="22"/>
           </w:rPr>
           <w:tab/>
         </w:r>
@@ -1028,7 +1036,7 @@
             <w:noProof/>
             <w:webHidden/>
           </w:rPr>
-          <w:instrText xml:space="preserve"> PAGEREF _Toc151024727 \h </w:instrText>
+          <w:instrText xml:space="preserve"> PAGEREF _Toc151140040 \h </w:instrText>
         </w:r>
         <w:r>
           <w:rPr>
@@ -1063,14 +1071,16 @@
       <w:pPr>
         <w:pStyle w:val="TOC2"/>
         <w:tabs>
-          <w:tab w:val="left" w:pos="660"/>
-          <w:tab w:val="right" w:leader="dot" w:pos="10070"/>
+          <w:tab w:val="left" w:pos="880"/>
+          <w:tab w:val="right" w:leader="dot" w:pos="10430"/>
         </w:tabs>
         <w:rPr>
+          <w:rFonts w:asciiTheme="minorHAnsi" w:eastAsiaTheme="minorEastAsia" w:hAnsiTheme="minorHAnsi"/>
           <w:noProof/>
-        </w:rPr>
-      </w:pPr>
-      <w:hyperlink w:anchor="_Toc151024728" w:history="1">
+          <w:sz w:val="22"/>
+        </w:rPr>
+      </w:pPr>
+      <w:hyperlink w:anchor="_Toc151140041" w:history="1">
         <w:r>
           <w:rPr>
             <w:rStyle w:val="Hyperlink"/>
@@ -1080,7 +1090,9 @@
         </w:r>
         <w:r>
           <w:rPr>
-            <w:noProof/>
+            <w:rFonts w:asciiTheme="minorHAnsi" w:eastAsiaTheme="minorEastAsia" w:hAnsiTheme="minorHAnsi"/>
+            <w:noProof/>
+            <w:sz w:val="22"/>
           </w:rPr>
           <w:tab/>
         </w:r>
@@ -1110,7 +1122,7 @@
             <w:noProof/>
             <w:webHidden/>
           </w:rPr>
-          <w:instrText xml:space="preserve"> PAGEREF _Toc151024728 \h </w:instrText>
+          <w:instrText xml:space="preserve"> PAGEREF _Toc151140041 \h </w:instrText>
         </w:r>
         <w:r>
           <w:rPr>
@@ -1146,7 +1158,7 @@
         <w:pStyle w:val="TOC1"/>
         <w:tabs>
           <w:tab w:val="left" w:pos="660"/>
-          <w:tab w:val="right" w:leader="dot" w:pos="10070"/>
+          <w:tab w:val="right" w:leader="dot" w:pos="10430"/>
         </w:tabs>
         <w:rPr>
           <w:rFonts w:asciiTheme="minorHAnsi" w:eastAsiaTheme="minorEastAsia" w:hAnsiTheme="minorHAnsi"/>
@@ -1154,7 +1166,7 @@
           <w:sz w:val="22"/>
         </w:rPr>
       </w:pPr>
-      <w:hyperlink w:anchor="_Toc151024729" w:history="1">
+      <w:hyperlink w:anchor="_Toc151140042" w:history="1">
         <w:r>
           <w:rPr>
             <w:rStyle w:val="Hyperlink"/>
@@ -1196,7 +1208,7 @@
             <w:noProof/>
             <w:webHidden/>
           </w:rPr>
-          <w:instrText xml:space="preserve"> PAGEREF _Toc151024729 \h </w:instrText>
+          <w:instrText xml:space="preserve"> PAGEREF _Toc151140042 \h </w:instrText>
         </w:r>
         <w:r>
           <w:rPr>
@@ -1232,7 +1244,7 @@
         <w:pStyle w:val="TOC1"/>
         <w:tabs>
           <w:tab w:val="left" w:pos="660"/>
-          <w:tab w:val="right" w:leader="dot" w:pos="10070"/>
+          <w:tab w:val="right" w:leader="dot" w:pos="10430"/>
         </w:tabs>
         <w:rPr>
           <w:rFonts w:asciiTheme="minorHAnsi" w:eastAsiaTheme="minorEastAsia" w:hAnsiTheme="minorHAnsi"/>
@@ -1240,7 +1252,7 @@
           <w:sz w:val="22"/>
         </w:rPr>
       </w:pPr>
-      <w:hyperlink w:anchor="_Toc151024730" w:history="1">
+      <w:hyperlink w:anchor="_Toc151140043" w:history="1">
         <w:r>
           <w:rPr>
             <w:rStyle w:val="Hyperlink"/>
@@ -1282,7 +1294,7 @@
             <w:noProof/>
             <w:webHidden/>
           </w:rPr>
-          <w:instrText xml:space="preserve"> PAGEREF _Toc151024730 \h </w:instrText>
+          <w:instrText xml:space="preserve"> PAGEREF _Toc151140043 \h </w:instrText>
         </w:r>
         <w:r>
           <w:rPr>
@@ -1303,6 +1315,178 @@
             <w:webHidden/>
           </w:rPr>
           <w:t>3</w:t>
+        </w:r>
+        <w:r>
+          <w:rPr>
+            <w:noProof/>
+            <w:webHidden/>
+          </w:rPr>
+          <w:fldChar w:fldCharType="end"/>
+        </w:r>
+      </w:hyperlink>
+    </w:p>
+    <w:p>
+      <w:pPr>
+        <w:pStyle w:val="TOC2"/>
+        <w:tabs>
+          <w:tab w:val="left" w:pos="880"/>
+          <w:tab w:val="right" w:leader="dot" w:pos="10430"/>
+        </w:tabs>
+        <w:rPr>
+          <w:rFonts w:asciiTheme="minorHAnsi" w:eastAsiaTheme="minorEastAsia" w:hAnsiTheme="minorHAnsi"/>
+          <w:noProof/>
+          <w:sz w:val="22"/>
+        </w:rPr>
+      </w:pPr>
+      <w:hyperlink w:anchor="_Toc151140044" w:history="1">
+        <w:r>
+          <w:rPr>
+            <w:rStyle w:val="Hyperlink"/>
+            <w:noProof/>
+          </w:rPr>
+          <w:t>1.</w:t>
+        </w:r>
+        <w:r>
+          <w:rPr>
+            <w:rFonts w:asciiTheme="minorHAnsi" w:eastAsiaTheme="minorEastAsia" w:hAnsiTheme="minorHAnsi"/>
+            <w:noProof/>
+            <w:sz w:val="22"/>
+          </w:rPr>
+          <w:tab/>
+        </w:r>
+        <w:r>
+          <w:rPr>
+            <w:rStyle w:val="Hyperlink"/>
+            <w:noProof/>
+          </w:rPr>
+          <w:t>appController.py</w:t>
+        </w:r>
+        <w:r>
+          <w:rPr>
+            <w:noProof/>
+            <w:webHidden/>
+          </w:rPr>
+          <w:tab/>
+        </w:r>
+        <w:r>
+          <w:rPr>
+            <w:noProof/>
+            <w:webHidden/>
+          </w:rPr>
+          <w:fldChar w:fldCharType="begin"/>
+        </w:r>
+        <w:r>
+          <w:rPr>
+            <w:noProof/>
+            <w:webHidden/>
+          </w:rPr>
+          <w:instrText xml:space="preserve"> PAGEREF _Toc151140044 \h </w:instrText>
+        </w:r>
+        <w:r>
+          <w:rPr>
+            <w:noProof/>
+            <w:webHidden/>
+          </w:rPr>
+        </w:r>
+        <w:r>
+          <w:rPr>
+            <w:noProof/>
+            <w:webHidden/>
+          </w:rPr>
+          <w:fldChar w:fldCharType="separate"/>
+        </w:r>
+        <w:r>
+          <w:rPr>
+            <w:noProof/>
+            <w:webHidden/>
+          </w:rPr>
+          <w:t>3</w:t>
+        </w:r>
+        <w:r>
+          <w:rPr>
+            <w:noProof/>
+            <w:webHidden/>
+          </w:rPr>
+          <w:fldChar w:fldCharType="end"/>
+        </w:r>
+      </w:hyperlink>
+    </w:p>
+    <w:p>
+      <w:pPr>
+        <w:pStyle w:val="TOC2"/>
+        <w:tabs>
+          <w:tab w:val="left" w:pos="880"/>
+          <w:tab w:val="right" w:leader="dot" w:pos="10430"/>
+        </w:tabs>
+        <w:rPr>
+          <w:rFonts w:asciiTheme="minorHAnsi" w:eastAsiaTheme="minorEastAsia" w:hAnsiTheme="minorHAnsi"/>
+          <w:noProof/>
+          <w:sz w:val="22"/>
+        </w:rPr>
+      </w:pPr>
+      <w:hyperlink w:anchor="_Toc151140045" w:history="1">
+        <w:r>
+          <w:rPr>
+            <w:rStyle w:val="Hyperlink"/>
+            <w:noProof/>
+          </w:rPr>
+          <w:t>2.</w:t>
+        </w:r>
+        <w:r>
+          <w:rPr>
+            <w:rFonts w:asciiTheme="minorHAnsi" w:eastAsiaTheme="minorEastAsia" w:hAnsiTheme="minorHAnsi"/>
+            <w:noProof/>
+            <w:sz w:val="22"/>
+          </w:rPr>
+          <w:tab/>
+        </w:r>
+        <w:r>
+          <w:rPr>
+            <w:rStyle w:val="Hyperlink"/>
+            <w:noProof/>
+          </w:rPr>
+          <w:t>processController.py</w:t>
+        </w:r>
+        <w:r>
+          <w:rPr>
+            <w:noProof/>
+            <w:webHidden/>
+          </w:rPr>
+          <w:tab/>
+        </w:r>
+        <w:r>
+          <w:rPr>
+            <w:noProof/>
+            <w:webHidden/>
+          </w:rPr>
+          <w:fldChar w:fldCharType="begin"/>
+        </w:r>
+        <w:r>
+          <w:rPr>
+            <w:noProof/>
+            <w:webHidden/>
+          </w:rPr>
+          <w:instrText xml:space="preserve"> PAGEREF _Toc151140045 \h </w:instrText>
+        </w:r>
+        <w:r>
+          <w:rPr>
+            <w:noProof/>
+            <w:webHidden/>
+          </w:rPr>
+        </w:r>
+        <w:r>
+          <w:rPr>
+            <w:noProof/>
+            <w:webHidden/>
+          </w:rPr>
+          <w:fldChar w:fldCharType="separate"/>
+        </w:r>
+        <w:r>
+          <w:rPr>
+            <w:noProof/>
+            <w:webHidden/>
+          </w:rPr>
+          <w:t>7</w:t>
         </w:r>
         <w:r>
           <w:rPr>
@@ -1318,7 +1502,7 @@
         <w:pStyle w:val="TOC1"/>
         <w:tabs>
           <w:tab w:val="left" w:pos="660"/>
-          <w:tab w:val="right" w:leader="dot" w:pos="10070"/>
+          <w:tab w:val="right" w:leader="dot" w:pos="10430"/>
         </w:tabs>
         <w:rPr>
           <w:rFonts w:asciiTheme="minorHAnsi" w:eastAsiaTheme="minorEastAsia" w:hAnsiTheme="minorHAnsi"/>
@@ -1326,7 +1510,7 @@
           <w:sz w:val="22"/>
         </w:rPr>
       </w:pPr>
-      <w:hyperlink w:anchor="_Toc151024731" w:history="1">
+      <w:hyperlink w:anchor="_Toc151140046" w:history="1">
         <w:r>
           <w:rPr>
             <w:rStyle w:val="Hyperlink"/>
@@ -1368,7 +1552,7 @@
             <w:noProof/>
             <w:webHidden/>
           </w:rPr>
-          <w:instrText xml:space="preserve"> PAGEREF _Toc151024731 \h </w:instrText>
+          <w:instrText xml:space="preserve"> PAGEREF _Toc151140046 \h </w:instrText>
         </w:r>
         <w:r>
           <w:rPr>
@@ -1388,7 +1572,343 @@
             <w:noProof/>
             <w:webHidden/>
           </w:rPr>
-          <w:t>3</w:t>
+          <w:t>10</w:t>
+        </w:r>
+        <w:r>
+          <w:rPr>
+            <w:noProof/>
+            <w:webHidden/>
+          </w:rPr>
+          <w:fldChar w:fldCharType="end"/>
+        </w:r>
+      </w:hyperlink>
+    </w:p>
+    <w:p>
+      <w:pPr>
+        <w:pStyle w:val="TOC2"/>
+        <w:tabs>
+          <w:tab w:val="left" w:pos="880"/>
+          <w:tab w:val="right" w:leader="dot" w:pos="10430"/>
+        </w:tabs>
+        <w:rPr>
+          <w:rFonts w:asciiTheme="minorHAnsi" w:eastAsiaTheme="minorEastAsia" w:hAnsiTheme="minorHAnsi"/>
+          <w:noProof/>
+          <w:sz w:val="22"/>
+        </w:rPr>
+      </w:pPr>
+      <w:hyperlink w:anchor="_Toc151140047" w:history="1">
+        <w:r>
+          <w:rPr>
+            <w:rStyle w:val="Hyperlink"/>
+            <w:noProof/>
+          </w:rPr>
+          <w:t>1.</w:t>
+        </w:r>
+        <w:r>
+          <w:rPr>
+            <w:rFonts w:asciiTheme="minorHAnsi" w:eastAsiaTheme="minorEastAsia" w:hAnsiTheme="minorHAnsi"/>
+            <w:noProof/>
+            <w:sz w:val="22"/>
+          </w:rPr>
+          <w:tab/>
+        </w:r>
+        <w:r>
+          <w:rPr>
+            <w:rStyle w:val="Hyperlink"/>
+            <w:noProof/>
+          </w:rPr>
+          <w:t>Thiết lập</w:t>
+        </w:r>
+        <w:r>
+          <w:rPr>
+            <w:noProof/>
+            <w:webHidden/>
+          </w:rPr>
+          <w:tab/>
+        </w:r>
+        <w:r>
+          <w:rPr>
+            <w:noProof/>
+            <w:webHidden/>
+          </w:rPr>
+          <w:fldChar w:fldCharType="begin"/>
+        </w:r>
+        <w:r>
+          <w:rPr>
+            <w:noProof/>
+            <w:webHidden/>
+          </w:rPr>
+          <w:instrText xml:space="preserve"> PAGEREF _Toc151140047 \h </w:instrText>
+        </w:r>
+        <w:r>
+          <w:rPr>
+            <w:noProof/>
+            <w:webHidden/>
+          </w:rPr>
+        </w:r>
+        <w:r>
+          <w:rPr>
+            <w:noProof/>
+            <w:webHidden/>
+          </w:rPr>
+          <w:fldChar w:fldCharType="separate"/>
+        </w:r>
+        <w:r>
+          <w:rPr>
+            <w:noProof/>
+            <w:webHidden/>
+          </w:rPr>
+          <w:t>10</w:t>
+        </w:r>
+        <w:r>
+          <w:rPr>
+            <w:noProof/>
+            <w:webHidden/>
+          </w:rPr>
+          <w:fldChar w:fldCharType="end"/>
+        </w:r>
+      </w:hyperlink>
+    </w:p>
+    <w:p>
+      <w:pPr>
+        <w:pStyle w:val="TOC3"/>
+        <w:tabs>
+          <w:tab w:val="left" w:pos="1100"/>
+          <w:tab w:val="right" w:leader="dot" w:pos="10430"/>
+        </w:tabs>
+        <w:rPr>
+          <w:noProof/>
+        </w:rPr>
+      </w:pPr>
+      <w:hyperlink w:anchor="_Toc151140048" w:history="1">
+        <w:r>
+          <w:rPr>
+            <w:rStyle w:val="Hyperlink"/>
+            <w:noProof/>
+          </w:rPr>
+          <w:t>1.1.</w:t>
+        </w:r>
+        <w:r>
+          <w:rPr>
+            <w:noProof/>
+          </w:rPr>
+          <w:tab/>
+        </w:r>
+        <w:r>
+          <w:rPr>
+            <w:rStyle w:val="Hyperlink"/>
+            <w:noProof/>
+          </w:rPr>
+          <w:t>Thiết bị được điều khiển</w:t>
+        </w:r>
+        <w:r>
+          <w:rPr>
+            <w:noProof/>
+            <w:webHidden/>
+          </w:rPr>
+          <w:tab/>
+        </w:r>
+        <w:r>
+          <w:rPr>
+            <w:noProof/>
+            <w:webHidden/>
+          </w:rPr>
+          <w:fldChar w:fldCharType="begin"/>
+        </w:r>
+        <w:r>
+          <w:rPr>
+            <w:noProof/>
+            <w:webHidden/>
+          </w:rPr>
+          <w:instrText xml:space="preserve"> PAGEREF _Toc151140048 \h </w:instrText>
+        </w:r>
+        <w:r>
+          <w:rPr>
+            <w:noProof/>
+            <w:webHidden/>
+          </w:rPr>
+        </w:r>
+        <w:r>
+          <w:rPr>
+            <w:noProof/>
+            <w:webHidden/>
+          </w:rPr>
+          <w:fldChar w:fldCharType="separate"/>
+        </w:r>
+        <w:r>
+          <w:rPr>
+            <w:noProof/>
+            <w:webHidden/>
+          </w:rPr>
+          <w:t>10</w:t>
+        </w:r>
+        <w:r>
+          <w:rPr>
+            <w:noProof/>
+            <w:webHidden/>
+          </w:rPr>
+          <w:fldChar w:fldCharType="end"/>
+        </w:r>
+      </w:hyperlink>
+    </w:p>
+    <w:p>
+      <w:pPr>
+        <w:pStyle w:val="TOC3"/>
+        <w:tabs>
+          <w:tab w:val="left" w:pos="1100"/>
+          <w:tab w:val="right" w:leader="dot" w:pos="10430"/>
+        </w:tabs>
+        <w:rPr>
+          <w:noProof/>
+        </w:rPr>
+      </w:pPr>
+      <w:hyperlink w:anchor="_Toc151140049" w:history="1">
+        <w:r>
+          <w:rPr>
+            <w:rStyle w:val="Hyperlink"/>
+            <w:noProof/>
+          </w:rPr>
+          <w:t>1.2.</w:t>
+        </w:r>
+        <w:r>
+          <w:rPr>
+            <w:noProof/>
+          </w:rPr>
+          <w:tab/>
+        </w:r>
+        <w:r>
+          <w:rPr>
+            <w:rStyle w:val="Hyperlink"/>
+            <w:noProof/>
+          </w:rPr>
+          <w:t>Thiết bị điều khiển</w:t>
+        </w:r>
+        <w:r>
+          <w:rPr>
+            <w:noProof/>
+            <w:webHidden/>
+          </w:rPr>
+          <w:tab/>
+        </w:r>
+        <w:r>
+          <w:rPr>
+            <w:noProof/>
+            <w:webHidden/>
+          </w:rPr>
+          <w:fldChar w:fldCharType="begin"/>
+        </w:r>
+        <w:r>
+          <w:rPr>
+            <w:noProof/>
+            <w:webHidden/>
+          </w:rPr>
+          <w:instrText xml:space="preserve"> PAGEREF _Toc151140049 \h </w:instrText>
+        </w:r>
+        <w:r>
+          <w:rPr>
+            <w:noProof/>
+            <w:webHidden/>
+          </w:rPr>
+        </w:r>
+        <w:r>
+          <w:rPr>
+            <w:noProof/>
+            <w:webHidden/>
+          </w:rPr>
+          <w:fldChar w:fldCharType="separate"/>
+        </w:r>
+        <w:r>
+          <w:rPr>
+            <w:noProof/>
+            <w:webHidden/>
+          </w:rPr>
+          <w:t>10</w:t>
+        </w:r>
+        <w:r>
+          <w:rPr>
+            <w:noProof/>
+            <w:webHidden/>
+          </w:rPr>
+          <w:fldChar w:fldCharType="end"/>
+        </w:r>
+      </w:hyperlink>
+    </w:p>
+    <w:p>
+      <w:pPr>
+        <w:pStyle w:val="TOC2"/>
+        <w:tabs>
+          <w:tab w:val="left" w:pos="880"/>
+          <w:tab w:val="right" w:leader="dot" w:pos="10430"/>
+        </w:tabs>
+        <w:rPr>
+          <w:rFonts w:asciiTheme="minorHAnsi" w:eastAsiaTheme="minorEastAsia" w:hAnsiTheme="minorHAnsi"/>
+          <w:noProof/>
+          <w:sz w:val="22"/>
+        </w:rPr>
+      </w:pPr>
+      <w:hyperlink w:anchor="_Toc151140050" w:history="1">
+        <w:r>
+          <w:rPr>
+            <w:rStyle w:val="Hyperlink"/>
+            <w:noProof/>
+          </w:rPr>
+          <w:t>2.</w:t>
+        </w:r>
+        <w:r>
+          <w:rPr>
+            <w:rFonts w:asciiTheme="minorHAnsi" w:eastAsiaTheme="minorEastAsia" w:hAnsiTheme="minorHAnsi"/>
+            <w:noProof/>
+            <w:sz w:val="22"/>
+          </w:rPr>
+          <w:tab/>
+        </w:r>
+        <w:r>
+          <w:rPr>
+            <w:rStyle w:val="Hyperlink"/>
+            <w:noProof/>
+          </w:rPr>
+          <w:t>Keylog</w:t>
+        </w:r>
+        <w:r>
+          <w:rPr>
+            <w:noProof/>
+            <w:webHidden/>
+          </w:rPr>
+          <w:tab/>
+        </w:r>
+        <w:r>
+          <w:rPr>
+            <w:noProof/>
+            <w:webHidden/>
+          </w:rPr>
+          <w:fldChar w:fldCharType="begin"/>
+        </w:r>
+        <w:r>
+          <w:rPr>
+            <w:noProof/>
+            <w:webHidden/>
+          </w:rPr>
+          <w:instrText xml:space="preserve"> PAGEREF _Toc151140050 \h </w:instrText>
+        </w:r>
+        <w:r>
+          <w:rPr>
+            <w:noProof/>
+            <w:webHidden/>
+          </w:rPr>
+        </w:r>
+        <w:r>
+          <w:rPr>
+            <w:noProof/>
+            <w:webHidden/>
+          </w:rPr>
+          <w:fldChar w:fldCharType="separate"/>
+        </w:r>
+        <w:r>
+          <w:rPr>
+            <w:noProof/>
+            <w:webHidden/>
+          </w:rPr>
+          <w:t>10</w:t>
         </w:r>
         <w:r>
           <w:rPr>
@@ -1404,7 +1924,7 @@
         <w:pStyle w:val="TOC1"/>
         <w:tabs>
           <w:tab w:val="left" w:pos="660"/>
-          <w:tab w:val="right" w:leader="dot" w:pos="10070"/>
+          <w:tab w:val="right" w:leader="dot" w:pos="10430"/>
         </w:tabs>
         <w:rPr>
           <w:rFonts w:asciiTheme="minorHAnsi" w:eastAsiaTheme="minorEastAsia" w:hAnsiTheme="minorHAnsi"/>
@@ -1412,7 +1932,7 @@
           <w:sz w:val="22"/>
         </w:rPr>
       </w:pPr>
-      <w:hyperlink w:anchor="_Toc151024732" w:history="1">
+      <w:hyperlink w:anchor="_Toc151140051" w:history="1">
         <w:r>
           <w:rPr>
             <w:rStyle w:val="Hyperlink"/>
@@ -1454,7 +1974,7 @@
             <w:noProof/>
             <w:webHidden/>
           </w:rPr>
-          <w:instrText xml:space="preserve"> PAGEREF _Toc151024732 \h </w:instrText>
+          <w:instrText xml:space="preserve"> PAGEREF _Toc151140051 \h </w:instrText>
         </w:r>
         <w:r>
           <w:rPr>
@@ -1474,7 +1994,7 @@
             <w:noProof/>
             <w:webHidden/>
           </w:rPr>
-          <w:t>3</w:t>
+          <w:t>11</w:t>
         </w:r>
         <w:r>
           <w:rPr>
@@ -1490,7 +2010,7 @@
         <w:pStyle w:val="TOC1"/>
         <w:tabs>
           <w:tab w:val="left" w:pos="880"/>
-          <w:tab w:val="right" w:leader="dot" w:pos="10070"/>
+          <w:tab w:val="right" w:leader="dot" w:pos="10430"/>
         </w:tabs>
         <w:rPr>
           <w:rFonts w:asciiTheme="minorHAnsi" w:eastAsiaTheme="minorEastAsia" w:hAnsiTheme="minorHAnsi"/>
@@ -1498,7 +2018,7 @@
           <w:sz w:val="22"/>
         </w:rPr>
       </w:pPr>
-      <w:hyperlink w:anchor="_Toc151024733" w:history="1">
+      <w:hyperlink w:anchor="_Toc151140052" w:history="1">
         <w:r>
           <w:rPr>
             <w:rStyle w:val="Hyperlink"/>
@@ -1540,7 +2060,7 @@
             <w:noProof/>
             <w:webHidden/>
           </w:rPr>
-          <w:instrText xml:space="preserve"> PAGEREF _Toc151024733 \h </w:instrText>
+          <w:instrText xml:space="preserve"> PAGEREF _Toc151140052 \h </w:instrText>
         </w:r>
         <w:r>
           <w:rPr>
@@ -1560,7 +2080,7 @@
             <w:noProof/>
             <w:webHidden/>
           </w:rPr>
-          <w:t>3</w:t>
+          <w:t>11</w:t>
         </w:r>
         <w:r>
           <w:rPr>
@@ -1580,27 +2100,29 @@
       <w:r>
         <w:br w:type="page"/>
       </w:r>
+      <w:bookmarkStart w:id="1" w:name="_GoBack"/>
+      <w:bookmarkEnd w:id="1"/>
     </w:p>
     <w:p>
       <w:pPr>
         <w:pStyle w:val="Heading1"/>
       </w:pPr>
-      <w:bookmarkStart w:id="1" w:name="_Toc151024725"/>
+      <w:bookmarkStart w:id="2" w:name="_Toc151140038"/>
       <w:r>
         <w:lastRenderedPageBreak/>
         <w:t>Môi trường làm việc, thư viện hỗ trợ</w:t>
       </w:r>
-      <w:bookmarkEnd w:id="1"/>
+      <w:bookmarkEnd w:id="2"/>
     </w:p>
     <w:p>
       <w:pPr>
         <w:pStyle w:val="Heading2"/>
       </w:pPr>
-      <w:bookmarkStart w:id="2" w:name="_Toc151024726"/>
+      <w:bookmarkStart w:id="3" w:name="_Toc151140039"/>
       <w:r>
         <w:t>Môi trường làm việc:</w:t>
       </w:r>
-      <w:bookmarkEnd w:id="2"/>
+      <w:bookmarkEnd w:id="3"/>
     </w:p>
     <w:p>
       <w:pPr>
@@ -1614,11 +2136,11 @@
       <w:pPr>
         <w:pStyle w:val="Heading2"/>
       </w:pPr>
-      <w:bookmarkStart w:id="3" w:name="_Toc151024727"/>
+      <w:bookmarkStart w:id="4" w:name="_Toc151140040"/>
       <w:r>
         <w:t>Ngôn ngữ:</w:t>
       </w:r>
-      <w:bookmarkEnd w:id="3"/>
+      <w:bookmarkEnd w:id="4"/>
     </w:p>
     <w:p>
       <w:pPr>
@@ -1632,11 +2154,11 @@
       <w:pPr>
         <w:pStyle w:val="Heading2"/>
       </w:pPr>
-      <w:bookmarkStart w:id="4" w:name="_Toc151024728"/>
+      <w:bookmarkStart w:id="5" w:name="_Toc151140041"/>
       <w:r>
         <w:t>Thư viện hỗ trợ</w:t>
       </w:r>
-      <w:bookmarkEnd w:id="4"/>
+      <w:bookmarkEnd w:id="5"/>
     </w:p>
     <w:p>
       <w:pPr>
@@ -1756,11 +2278,11 @@
       <w:pPr>
         <w:pStyle w:val="Heading1"/>
       </w:pPr>
-      <w:bookmarkStart w:id="5" w:name="_Toc151024729"/>
+      <w:bookmarkStart w:id="6" w:name="_Toc151140042"/>
       <w:r>
         <w:t>Danh sách file trong source code</w:t>
       </w:r>
-      <w:bookmarkEnd w:id="5"/>
+      <w:bookmarkEnd w:id="6"/>
     </w:p>
     <w:p>
       <w:pPr>
@@ -1793,7 +2315,7 @@
       <w:pPr>
         <w:pStyle w:val="Heading1"/>
       </w:pPr>
-      <w:bookmarkStart w:id="6" w:name="_Toc151024730"/>
+      <w:bookmarkStart w:id="7" w:name="_Toc151140043"/>
       <w:r>
         <w:t>Phân tích</w:t>
       </w:r>
@@ -1803,7 +2325,7 @@
       <w:r>
         <w:t xml:space="preserve"> source code</w:t>
       </w:r>
-      <w:bookmarkEnd w:id="6"/>
+      <w:bookmarkEnd w:id="7"/>
     </w:p>
     <w:p>
       <w:pPr>
@@ -1813,9 +2335,11 @@
           <w:numId w:val="4"/>
         </w:numPr>
       </w:pPr>
+      <w:bookmarkStart w:id="8" w:name="_Toc151140044"/>
       <w:r>
         <w:t>appController.py</w:t>
       </w:r>
+      <w:bookmarkEnd w:id="8"/>
     </w:p>
     <w:p>
       <w:r>
@@ -3291,9 +3815,11 @@
           <w:numId w:val="4"/>
         </w:numPr>
       </w:pPr>
+      <w:bookmarkStart w:id="9" w:name="_Toc151140045"/>
       <w:r>
         <w:t>processController.py</w:t>
       </w:r>
+      <w:bookmarkEnd w:id="9"/>
     </w:p>
     <w:p>
       <w:r>
@@ -4139,33 +4665,48 @@
       <w:pPr>
         <w:pStyle w:val="Heading1"/>
       </w:pPr>
-      <w:bookmarkStart w:id="7" w:name="_Toc151024731"/>
+      <w:bookmarkStart w:id="10" w:name="_Toc151140046"/>
       <w:r>
         <w:t>Hướng dẫn sử dụng</w:t>
       </w:r>
-      <w:bookmarkEnd w:id="7"/>
-    </w:p>
-    <w:p/>
-    <w:p>
-      <w:pPr>
-        <w:pStyle w:val="Heading1"/>
-      </w:pPr>
-      <w:bookmarkStart w:id="8" w:name="_Toc151024732"/>
-      <w:r>
-        <w:t>Đóng góp</w:t>
-      </w:r>
-      <w:bookmarkEnd w:id="8"/>
-    </w:p>
-    <w:p/>
-    <w:p>
-      <w:pPr>
-        <w:pStyle w:val="Heading1"/>
-      </w:pPr>
-      <w:bookmarkStart w:id="9" w:name="_Toc151024733"/>
-      <w:r>
-        <w:t>Tài liệu tham khảo</w:t>
-      </w:r>
-      <w:bookmarkEnd w:id="9"/>
+      <w:bookmarkEnd w:id="10"/>
+    </w:p>
+    <w:p>
+      <w:pPr>
+        <w:pStyle w:val="Heading2"/>
+        <w:numPr>
+          <w:ilvl w:val="0"/>
+          <w:numId w:val="24"/>
+        </w:numPr>
+      </w:pPr>
+      <w:bookmarkStart w:id="11" w:name="_Toc151140047"/>
+      <w:r>
+        <w:t>Thiết lập</w:t>
+      </w:r>
+      <w:bookmarkEnd w:id="11"/>
+    </w:p>
+    <w:p>
+      <w:pPr>
+        <w:pStyle w:val="Heading3"/>
+      </w:pPr>
+      <w:bookmarkStart w:id="12" w:name="_Toc151140048"/>
+      <w:r>
+        <w:t>Thiết bị được điều khiển</w:t>
+      </w:r>
+      <w:bookmarkEnd w:id="12"/>
+    </w:p>
+    <w:p>
+      <w:pPr>
+        <w:pStyle w:val="Heading3"/>
+      </w:pPr>
+      <w:bookmarkStart w:id="13" w:name="_Toc151140049"/>
+      <w:r>
+        <w:t>Thiết bị</w:t>
+      </w:r>
+      <w:r>
+        <w:t xml:space="preserve"> điều khiển</w:t>
+      </w:r>
+      <w:bookmarkEnd w:id="13"/>
     </w:p>
     <w:p>
       <w:pPr>
@@ -4176,14 +4717,14 @@
         </w:numPr>
       </w:pPr>
       <w:r>
-        <w:t xml:space="preserve">Đọc email bằng python: </w:t>
+        <w:t xml:space="preserve">Không cần thiết lập. Chỉ cần gửi email cho </w:t>
       </w:r>
       <w:hyperlink r:id="rId15" w:history="1">
         <w:r>
           <w:rPr>
             <w:rStyle w:val="Hyperlink"/>
           </w:rPr>
-          <w:t>https://thepythoncode.com/article/reading-emails-in-python</w:t>
+          <w:t>2d2h.computernetwork.clc.fitus@gmail.com</w:t>
         </w:r>
       </w:hyperlink>
       <w:r>
@@ -4199,18 +4740,7 @@
         </w:numPr>
       </w:pPr>
       <w:r>
-        <w:t xml:space="preserve">Sử dụng module subprocess: </w:t>
-      </w:r>
-      <w:hyperlink r:id="rId16" w:history="1">
-        <w:r>
-          <w:rPr>
-            <w:rStyle w:val="Hyperlink"/>
-          </w:rPr>
-          <w:t>https://www.dataquest.io/blog/python-subprocess/</w:t>
-        </w:r>
-      </w:hyperlink>
-      <w:r>
-        <w:t xml:space="preserve"> </w:t>
+        <w:t>Có thể gửi từ bất kỳ thiết bị nào</w:t>
       </w:r>
     </w:p>
     <w:p>
@@ -4222,18 +4752,7 @@
         </w:numPr>
       </w:pPr>
       <w:r>
-        <w:t xml:space="preserve">Gửi emal bằng python: </w:t>
-      </w:r>
-      <w:hyperlink r:id="rId17" w:history="1">
-        <w:r>
-          <w:rPr>
-            <w:rStyle w:val="Hyperlink"/>
-          </w:rPr>
-          <w:t>https://www.tutorialspoint.com/python/python_sending_email.htm</w:t>
-        </w:r>
-      </w:hyperlink>
-      <w:r>
-        <w:t xml:space="preserve"> </w:t>
+        <w:t>Mail không nhất thiết phải có tiêu đề. Trong nội dung mail sẽ có những từ khóa để kích hoạt tính năng nhất định</w:t>
       </w:r>
     </w:p>
     <w:p>
@@ -4245,9 +4764,293 @@
         </w:numPr>
       </w:pPr>
       <w:r>
+        <w:t xml:space="preserve">Từ khóa và các </w:t>
+      </w:r>
+      <w:r>
+        <w:t>yêu cầu phải nằm trong một dòng riêng biệt. Mọi nội dung khác của email sẽ được bỏ qua</w:t>
+      </w:r>
+    </w:p>
+    <w:p>
+      <w:pPr>
+        <w:pStyle w:val="Heading2"/>
+      </w:pPr>
+      <w:bookmarkStart w:id="14" w:name="_Toc151140050"/>
+      <w:r>
+        <w:t>Keylog</w:t>
+      </w:r>
+      <w:bookmarkEnd w:id="14"/>
+    </w:p>
+    <w:p>
+      <w:pPr>
+        <w:pStyle w:val="ListParagraph"/>
+        <w:numPr>
+          <w:ilvl w:val="0"/>
+          <w:numId w:val="26"/>
+        </w:numPr>
+        <w:rPr>
+          <w:b/>
+        </w:rPr>
+      </w:pPr>
+      <w:r>
+        <w:t xml:space="preserve">Gửi mail có chứa </w:t>
+      </w:r>
+      <w:r>
+        <w:t xml:space="preserve">dòng lênh: </w:t>
+      </w:r>
+      <w:r>
+        <w:rPr>
+          <w:b/>
+        </w:rPr>
+        <w:t>KeyLog Duration:&lt;thời gian (giây)&gt;</w:t>
+      </w:r>
+    </w:p>
+    <w:p>
+      <w:pPr>
+        <w:pStyle w:val="ListParagraph"/>
+        <w:numPr>
+          <w:ilvl w:val="0"/>
+          <w:numId w:val="26"/>
+        </w:numPr>
+        <w:rPr>
+          <w:b/>
+        </w:rPr>
+      </w:pPr>
+      <w:r>
+        <w:t>VD:</w:t>
+      </w:r>
+      <w:r>
+        <w:rPr>
+          <w:b/>
+        </w:rPr>
+        <w:t xml:space="preserve"> Keylog Duration:10 </w:t>
+      </w:r>
+      <w:r>
+        <w:t>để ghi bàn phím trong 10 giây kể từ khi chương trình đọc được mail</w:t>
+      </w:r>
+    </w:p>
+    <w:p>
+      <w:pPr>
+        <w:pStyle w:val="ListParagraph"/>
+        <w:jc w:val="center"/>
+        <w:rPr>
+          <w:b/>
+        </w:rPr>
+      </w:pPr>
+      <w:r>
+        <w:rPr>
+          <w:b/>
+        </w:rPr>
+        <w:drawing>
+          <wp:inline distT="0" distB="0" distL="0" distR="0" wp14:anchorId="4FCC0EAA" wp14:editId="6781A92B">
+            <wp:extent cx="3505504" cy="1165961"/>
+            <wp:effectExtent l="0" t="0" r="0" b="0"/>
+            <wp:docPr id="7" name="Picture 7"/>
+            <wp:cNvGraphicFramePr>
+              <a:graphicFrameLocks xmlns:a="http://schemas.openxmlformats.org/drawingml/2006/main" noChangeAspect="1"/>
+            </wp:cNvGraphicFramePr>
+            <a:graphic xmlns:a="http://schemas.openxmlformats.org/drawingml/2006/main">
+              <a:graphicData uri="http://schemas.openxmlformats.org/drawingml/2006/picture">
+                <pic:pic xmlns:pic="http://schemas.openxmlformats.org/drawingml/2006/picture">
+                  <pic:nvPicPr>
+                    <pic:cNvPr id="1" name=""/>
+                    <pic:cNvPicPr/>
+                  </pic:nvPicPr>
+                  <pic:blipFill>
+                    <a:blip r:embed="rId16"/>
+                    <a:stretch>
+                      <a:fillRect/>
+                    </a:stretch>
+                  </pic:blipFill>
+                  <pic:spPr>
+                    <a:xfrm>
+                      <a:off x="0" y="0"/>
+                      <a:ext cx="3505504" cy="1165961"/>
+                    </a:xfrm>
+                    <a:prstGeom prst="rect">
+                      <a:avLst/>
+                    </a:prstGeom>
+                  </pic:spPr>
+                </pic:pic>
+              </a:graphicData>
+            </a:graphic>
+          </wp:inline>
+        </w:drawing>
+      </w:r>
+    </w:p>
+    <w:p>
+      <w:pPr>
+        <w:pStyle w:val="ListParagraph"/>
+        <w:numPr>
+          <w:ilvl w:val="0"/>
+          <w:numId w:val="26"/>
+        </w:numPr>
+        <w:rPr>
+          <w:b/>
+        </w:rPr>
+      </w:pPr>
+      <w:r>
+        <w:t>Sau khi hết thời hạn ghi bàn phím, người gửi sẽ nhận được reply là nội dung đã ghi được</w:t>
+      </w:r>
+    </w:p>
+    <w:p>
+      <w:pPr>
+        <w:ind w:left="360"/>
+        <w:jc w:val="center"/>
+        <w:rPr>
+          <w:b/>
+        </w:rPr>
+      </w:pPr>
+      <w:r>
+        <w:rPr>
+          <w:b/>
+        </w:rPr>
+        <w:lastRenderedPageBreak/>
+        <w:drawing>
+          <wp:inline distT="0" distB="0" distL="0" distR="0" wp14:anchorId="243EB8B0" wp14:editId="5583D623">
+            <wp:extent cx="2247900" cy="4206240"/>
+            <wp:effectExtent l="0" t="0" r="0" b="3810"/>
+            <wp:docPr id="8" name="Picture 8"/>
+            <wp:cNvGraphicFramePr>
+              <a:graphicFrameLocks xmlns:a="http://schemas.openxmlformats.org/drawingml/2006/main" noChangeAspect="1"/>
+            </wp:cNvGraphicFramePr>
+            <a:graphic xmlns:a="http://schemas.openxmlformats.org/drawingml/2006/main">
+              <a:graphicData uri="http://schemas.openxmlformats.org/drawingml/2006/picture">
+                <pic:pic xmlns:pic="http://schemas.openxmlformats.org/drawingml/2006/picture">
+                  <pic:nvPicPr>
+                    <pic:cNvPr id="1" name=""/>
+                    <pic:cNvPicPr/>
+                  </pic:nvPicPr>
+                  <pic:blipFill rotWithShape="1">
+                    <a:blip r:embed="rId17"/>
+                    <a:srcRect b="14551"/>
+                    <a:stretch/>
+                  </pic:blipFill>
+                  <pic:spPr bwMode="auto">
+                    <a:xfrm>
+                      <a:off x="0" y="0"/>
+                      <a:ext cx="2248095" cy="4206605"/>
+                    </a:xfrm>
+                    <a:prstGeom prst="rect">
+                      <a:avLst/>
+                    </a:prstGeom>
+                    <a:ln>
+                      <a:noFill/>
+                    </a:ln>
+                    <a:extLst>
+                      <a:ext uri="{53640926-AAD7-44D8-BBD7-CCE9431645EC}">
+                        <a14:shadowObscured xmlns:a14="http://schemas.microsoft.com/office/drawing/2010/main"/>
+                      </a:ext>
+                    </a:extLst>
+                  </pic:spPr>
+                </pic:pic>
+              </a:graphicData>
+            </a:graphic>
+          </wp:inline>
+        </w:drawing>
+      </w:r>
+    </w:p>
+    <w:p>
+      <w:pPr>
+        <w:pStyle w:val="Heading1"/>
+      </w:pPr>
+      <w:bookmarkStart w:id="15" w:name="_Toc151140051"/>
+      <w:r>
+        <w:t>Đóng góp</w:t>
+      </w:r>
+      <w:bookmarkEnd w:id="15"/>
+    </w:p>
+    <w:p/>
+    <w:p>
+      <w:pPr>
+        <w:pStyle w:val="Heading1"/>
+      </w:pPr>
+      <w:bookmarkStart w:id="16" w:name="_Toc151140052"/>
+      <w:r>
+        <w:t>Tài liệu tham khảo</w:t>
+      </w:r>
+      <w:bookmarkEnd w:id="16"/>
+    </w:p>
+    <w:p>
+      <w:pPr>
+        <w:pStyle w:val="ListParagraph"/>
+        <w:numPr>
+          <w:ilvl w:val="0"/>
+          <w:numId w:val="3"/>
+        </w:numPr>
+      </w:pPr>
+      <w:r>
+        <w:t xml:space="preserve">Đọc email bằng python: </w:t>
+      </w:r>
+      <w:hyperlink r:id="rId18" w:history="1">
+        <w:r>
+          <w:rPr>
+            <w:rStyle w:val="Hyperlink"/>
+          </w:rPr>
+          <w:t>https://thepythoncode.com/article/reading-emails-in-python</w:t>
+        </w:r>
+      </w:hyperlink>
+      <w:r>
+        <w:t xml:space="preserve"> </w:t>
+      </w:r>
+    </w:p>
+    <w:p>
+      <w:pPr>
+        <w:pStyle w:val="ListParagraph"/>
+        <w:numPr>
+          <w:ilvl w:val="0"/>
+          <w:numId w:val="3"/>
+        </w:numPr>
+      </w:pPr>
+      <w:r>
+        <w:t xml:space="preserve">Sử dụng module subprocess: </w:t>
+      </w:r>
+      <w:hyperlink r:id="rId19" w:history="1">
+        <w:r>
+          <w:rPr>
+            <w:rStyle w:val="Hyperlink"/>
+          </w:rPr>
+          <w:t>https://www.dataquest.io/blog/python-subprocess/</w:t>
+        </w:r>
+      </w:hyperlink>
+      <w:r>
+        <w:t xml:space="preserve"> </w:t>
+      </w:r>
+    </w:p>
+    <w:p>
+      <w:pPr>
+        <w:pStyle w:val="ListParagraph"/>
+        <w:numPr>
+          <w:ilvl w:val="0"/>
+          <w:numId w:val="3"/>
+        </w:numPr>
+      </w:pPr>
+      <w:r>
+        <w:t xml:space="preserve">Gửi emal bằng python: </w:t>
+      </w:r>
+      <w:hyperlink r:id="rId20" w:history="1">
+        <w:r>
+          <w:rPr>
+            <w:rStyle w:val="Hyperlink"/>
+          </w:rPr>
+          <w:t>https://www.tutorialspoint.com/python/python_sending_email.htm</w:t>
+        </w:r>
+      </w:hyperlink>
+      <w:r>
+        <w:t xml:space="preserve"> </w:t>
+      </w:r>
+    </w:p>
+    <w:p>
+      <w:pPr>
+        <w:pStyle w:val="ListParagraph"/>
+        <w:numPr>
+          <w:ilvl w:val="0"/>
+          <w:numId w:val="3"/>
+        </w:numPr>
+      </w:pPr>
+      <w:r>
         <w:t xml:space="preserve">Cách ghi lại bàn phím bằng python: </w:t>
       </w:r>
-      <w:hyperlink r:id="rId18" w:history="1">
+      <w:hyperlink r:id="rId21" w:history="1">
         <w:r>
           <w:rPr>
             <w:rStyle w:val="Hyperlink"/>
@@ -4258,8 +5061,29 @@
       <w:r>
         <w:t xml:space="preserve"> </w:t>
       </w:r>
-      <w:bookmarkStart w:id="10" w:name="_GoBack"/>
-      <w:bookmarkEnd w:id="10"/>
+    </w:p>
+    <w:p>
+      <w:pPr>
+        <w:pStyle w:val="ListParagraph"/>
+        <w:numPr>
+          <w:ilvl w:val="0"/>
+          <w:numId w:val="3"/>
+        </w:numPr>
+      </w:pPr>
+      <w:r>
+        <w:t xml:space="preserve">Chụp ảnh màn hình bằng python: </w:t>
+      </w:r>
+      <w:hyperlink r:id="rId22" w:history="1">
+        <w:r>
+          <w:rPr>
+            <w:rStyle w:val="Hyperlink"/>
+          </w:rPr>
+          <w:t>https://nitratine.net/blog/post/how-to-take-a-screenshot-in-python-using-pil/</w:t>
+        </w:r>
+      </w:hyperlink>
+      <w:r>
+        <w:t xml:space="preserve"> </w:t>
+      </w:r>
     </w:p>
     <w:sectPr>
       <w:pgSz w:w="12240" w:h="15840"/>
@@ -4428,9 +5252,99 @@
     </w:lvl>
   </w:abstractNum>
   <w:abstractNum w:abstractNumId="1" w15:restartNumberingAfterBreak="0">
+    <w:nsid w:val="20146705"/>
+    <w:multiLevelType w:val="hybridMultilevel"/>
+    <w:tmpl w:val="EDA45EF4"/>
+    <w:lvl w:ilvl="0" w:tplc="17F0C376">
+      <w:start w:val="1"/>
+      <w:numFmt w:val="decimal"/>
+      <w:pStyle w:val="Heading3"/>
+      <w:lvlText w:val="1.%1. "/>
+      <w:lvlJc w:val="left"/>
+      <w:pPr>
+        <w:ind w:left="720" w:hanging="360"/>
+      </w:pPr>
+      <w:rPr>
+        <w:rFonts w:hint="default"/>
+      </w:rPr>
+    </w:lvl>
+    <w:lvl w:ilvl="1" w:tplc="04090019" w:tentative="1">
+      <w:start w:val="1"/>
+      <w:numFmt w:val="lowerLetter"/>
+      <w:lvlText w:val="%2."/>
+      <w:lvlJc w:val="left"/>
+      <w:pPr>
+        <w:ind w:left="1440" w:hanging="360"/>
+      </w:pPr>
+    </w:lvl>
+    <w:lvl w:ilvl="2" w:tplc="0409001B" w:tentative="1">
+      <w:start w:val="1"/>
+      <w:numFmt w:val="lowerRoman"/>
+      <w:lvlText w:val="%3."/>
+      <w:lvlJc w:val="right"/>
+      <w:pPr>
+        <w:ind w:left="2160" w:hanging="180"/>
+      </w:pPr>
+    </w:lvl>
+    <w:lvl w:ilvl="3" w:tplc="0409000F" w:tentative="1">
+      <w:start w:val="1"/>
+      <w:numFmt w:val="decimal"/>
+      <w:lvlText w:val="%4."/>
+      <w:lvlJc w:val="left"/>
+      <w:pPr>
+        <w:ind w:left="2880" w:hanging="360"/>
+      </w:pPr>
+    </w:lvl>
+    <w:lvl w:ilvl="4" w:tplc="04090019" w:tentative="1">
+      <w:start w:val="1"/>
+      <w:numFmt w:val="lowerLetter"/>
+      <w:lvlText w:val="%5."/>
+      <w:lvlJc w:val="left"/>
+      <w:pPr>
+        <w:ind w:left="3600" w:hanging="360"/>
+      </w:pPr>
+    </w:lvl>
+    <w:lvl w:ilvl="5" w:tplc="0409001B" w:tentative="1">
+      <w:start w:val="1"/>
+      <w:numFmt w:val="lowerRoman"/>
+      <w:lvlText w:val="%6."/>
+      <w:lvlJc w:val="right"/>
+      <w:pPr>
+        <w:ind w:left="4320" w:hanging="180"/>
+      </w:pPr>
+    </w:lvl>
+    <w:lvl w:ilvl="6" w:tplc="0409000F" w:tentative="1">
+      <w:start w:val="1"/>
+      <w:numFmt w:val="decimal"/>
+      <w:lvlText w:val="%7."/>
+      <w:lvlJc w:val="left"/>
+      <w:pPr>
+        <w:ind w:left="5040" w:hanging="360"/>
+      </w:pPr>
+    </w:lvl>
+    <w:lvl w:ilvl="7" w:tplc="04090019" w:tentative="1">
+      <w:start w:val="1"/>
+      <w:numFmt w:val="lowerLetter"/>
+      <w:lvlText w:val="%8."/>
+      <w:lvlJc w:val="left"/>
+      <w:pPr>
+        <w:ind w:left="5760" w:hanging="360"/>
+      </w:pPr>
+    </w:lvl>
+    <w:lvl w:ilvl="8" w:tplc="0409001B" w:tentative="1">
+      <w:start w:val="1"/>
+      <w:numFmt w:val="lowerRoman"/>
+      <w:lvlText w:val="%9."/>
+      <w:lvlJc w:val="right"/>
+      <w:pPr>
+        <w:ind w:left="6480" w:hanging="180"/>
+      </w:pPr>
+    </w:lvl>
+  </w:abstractNum>
+  <w:abstractNum w:abstractNumId="2" w15:restartNumberingAfterBreak="0">
     <w:nsid w:val="23470D19"/>
     <w:multiLevelType w:val="hybridMultilevel"/>
-    <w:tmpl w:val="5D6C831E"/>
+    <w:tmpl w:val="7ACA335A"/>
     <w:lvl w:ilvl="0" w:tplc="04090001">
       <w:start w:val="1"/>
       <w:numFmt w:val="bullet"/>
@@ -4540,7 +5454,7 @@
       </w:rPr>
     </w:lvl>
   </w:abstractNum>
-  <w:abstractNum w:abstractNumId="2" w15:restartNumberingAfterBreak="0">
+  <w:abstractNum w:abstractNumId="3" w15:restartNumberingAfterBreak="0">
     <w:nsid w:val="27B63B4D"/>
     <w:multiLevelType w:val="hybridMultilevel"/>
     <w:tmpl w:val="244833F8"/>
@@ -4652,7 +5566,7 @@
       </w:rPr>
     </w:lvl>
   </w:abstractNum>
-  <w:abstractNum w:abstractNumId="3" w15:restartNumberingAfterBreak="0">
+  <w:abstractNum w:abstractNumId="4" w15:restartNumberingAfterBreak="0">
     <w:nsid w:val="2B145068"/>
     <w:multiLevelType w:val="hybridMultilevel"/>
     <w:tmpl w:val="F5D81376"/>
@@ -4765,7 +5679,7 @@
       </w:rPr>
     </w:lvl>
   </w:abstractNum>
-  <w:abstractNum w:abstractNumId="4" w15:restartNumberingAfterBreak="0">
+  <w:abstractNum w:abstractNumId="5" w15:restartNumberingAfterBreak="0">
     <w:nsid w:val="31FA004B"/>
     <w:multiLevelType w:val="hybridMultilevel"/>
     <w:tmpl w:val="EA80DEFA"/>
@@ -4877,7 +5791,7 @@
       </w:rPr>
     </w:lvl>
   </w:abstractNum>
-  <w:abstractNum w:abstractNumId="5" w15:restartNumberingAfterBreak="0">
+  <w:abstractNum w:abstractNumId="6" w15:restartNumberingAfterBreak="0">
     <w:nsid w:val="351F2A56"/>
     <w:multiLevelType w:val="multilevel"/>
     <w:tmpl w:val="D9FAC4CC"/>
@@ -5025,7 +5939,7 @@
       </w:rPr>
     </w:lvl>
   </w:abstractNum>
-  <w:abstractNum w:abstractNumId="6" w15:restartNumberingAfterBreak="0">
+  <w:abstractNum w:abstractNumId="7" w15:restartNumberingAfterBreak="0">
     <w:nsid w:val="352A4AAA"/>
     <w:multiLevelType w:val="hybridMultilevel"/>
     <w:tmpl w:val="2D520E4C"/>
@@ -5137,7 +6051,7 @@
       </w:rPr>
     </w:lvl>
   </w:abstractNum>
-  <w:abstractNum w:abstractNumId="7" w15:restartNumberingAfterBreak="0">
+  <w:abstractNum w:abstractNumId="8" w15:restartNumberingAfterBreak="0">
     <w:nsid w:val="357D3B05"/>
     <w:multiLevelType w:val="hybridMultilevel"/>
     <w:tmpl w:val="BB94BAE6"/>
@@ -5249,7 +6163,7 @@
       </w:rPr>
     </w:lvl>
   </w:abstractNum>
-  <w:abstractNum w:abstractNumId="8" w15:restartNumberingAfterBreak="0">
+  <w:abstractNum w:abstractNumId="9" w15:restartNumberingAfterBreak="0">
     <w:nsid w:val="37FD32B0"/>
     <w:multiLevelType w:val="hybridMultilevel"/>
     <w:tmpl w:val="81A6636E"/>
@@ -5362,7 +6276,7 @@
       </w:rPr>
     </w:lvl>
   </w:abstractNum>
-  <w:abstractNum w:abstractNumId="9" w15:restartNumberingAfterBreak="0">
+  <w:abstractNum w:abstractNumId="10" w15:restartNumberingAfterBreak="0">
     <w:nsid w:val="3FA1326F"/>
     <w:multiLevelType w:val="hybridMultilevel"/>
     <w:tmpl w:val="0E760932"/>
@@ -5475,7 +6389,7 @@
       </w:rPr>
     </w:lvl>
   </w:abstractNum>
-  <w:abstractNum w:abstractNumId="10" w15:restartNumberingAfterBreak="0">
+  <w:abstractNum w:abstractNumId="11" w15:restartNumberingAfterBreak="0">
     <w:nsid w:val="43AF40AD"/>
     <w:multiLevelType w:val="hybridMultilevel"/>
     <w:tmpl w:val="EF985246"/>
@@ -5562,7 +6476,7 @@
       </w:pPr>
     </w:lvl>
   </w:abstractNum>
-  <w:abstractNum w:abstractNumId="11" w15:restartNumberingAfterBreak="0">
+  <w:abstractNum w:abstractNumId="12" w15:restartNumberingAfterBreak="0">
     <w:nsid w:val="47676B2C"/>
     <w:multiLevelType w:val="hybridMultilevel"/>
     <w:tmpl w:val="8F4025C0"/>
@@ -5674,7 +6588,7 @@
       </w:rPr>
     </w:lvl>
   </w:abstractNum>
-  <w:abstractNum w:abstractNumId="12" w15:restartNumberingAfterBreak="0">
+  <w:abstractNum w:abstractNumId="13" w15:restartNumberingAfterBreak="0">
     <w:nsid w:val="48B34489"/>
     <w:multiLevelType w:val="hybridMultilevel"/>
     <w:tmpl w:val="E7067556"/>
@@ -5786,7 +6700,7 @@
       </w:rPr>
     </w:lvl>
   </w:abstractNum>
-  <w:abstractNum w:abstractNumId="13" w15:restartNumberingAfterBreak="0">
+  <w:abstractNum w:abstractNumId="14" w15:restartNumberingAfterBreak="0">
     <w:nsid w:val="4EC51015"/>
     <w:multiLevelType w:val="hybridMultilevel"/>
     <w:tmpl w:val="46E29CAC"/>
@@ -5898,7 +6812,7 @@
       </w:rPr>
     </w:lvl>
   </w:abstractNum>
-  <w:abstractNum w:abstractNumId="14" w15:restartNumberingAfterBreak="0">
+  <w:abstractNum w:abstractNumId="15" w15:restartNumberingAfterBreak="0">
     <w:nsid w:val="4EF97CBD"/>
     <w:multiLevelType w:val="hybridMultilevel"/>
     <w:tmpl w:val="8048AA9C"/>
@@ -6010,7 +6924,7 @@
       </w:rPr>
     </w:lvl>
   </w:abstractNum>
-  <w:abstractNum w:abstractNumId="15" w15:restartNumberingAfterBreak="0">
+  <w:abstractNum w:abstractNumId="16" w15:restartNumberingAfterBreak="0">
     <w:nsid w:val="54B86C31"/>
     <w:multiLevelType w:val="hybridMultilevel"/>
     <w:tmpl w:val="9F40D42E"/>
@@ -6122,11 +7036,11 @@
       </w:rPr>
     </w:lvl>
   </w:abstractNum>
-  <w:abstractNum w:abstractNumId="16" w15:restartNumberingAfterBreak="0">
+  <w:abstractNum w:abstractNumId="17" w15:restartNumberingAfterBreak="0">
     <w:nsid w:val="58A33D42"/>
     <w:multiLevelType w:val="hybridMultilevel"/>
-    <w:tmpl w:val="2398DF64"/>
-    <w:lvl w:ilvl="0" w:tplc="A1F4A45A">
+    <w:tmpl w:val="61EE55B8"/>
+    <w:lvl w:ilvl="0" w:tplc="C7242970">
       <w:start w:val="1"/>
       <w:numFmt w:val="decimal"/>
       <w:pStyle w:val="Heading2"/>
@@ -6209,7 +7123,7 @@
       </w:pPr>
     </w:lvl>
   </w:abstractNum>
-  <w:abstractNum w:abstractNumId="17" w15:restartNumberingAfterBreak="0">
+  <w:abstractNum w:abstractNumId="18" w15:restartNumberingAfterBreak="0">
     <w:nsid w:val="673068CC"/>
     <w:multiLevelType w:val="hybridMultilevel"/>
     <w:tmpl w:val="5824C54E"/>
@@ -6321,7 +7235,120 @@
       </w:rPr>
     </w:lvl>
   </w:abstractNum>
-  <w:abstractNum w:abstractNumId="18" w15:restartNumberingAfterBreak="0">
+  <w:abstractNum w:abstractNumId="19" w15:restartNumberingAfterBreak="0">
+    <w:nsid w:val="713547B9"/>
+    <w:multiLevelType w:val="hybridMultilevel"/>
+    <w:tmpl w:val="A1942E98"/>
+    <w:lvl w:ilvl="0" w:tplc="04090001">
+      <w:start w:val="1"/>
+      <w:numFmt w:val="bullet"/>
+      <w:lvlText w:val=""/>
+      <w:lvlJc w:val="left"/>
+      <w:pPr>
+        <w:ind w:left="720" w:hanging="360"/>
+      </w:pPr>
+      <w:rPr>
+        <w:rFonts w:ascii="Symbol" w:hAnsi="Symbol" w:hint="default"/>
+      </w:rPr>
+    </w:lvl>
+    <w:lvl w:ilvl="1" w:tplc="04090003" w:tentative="1">
+      <w:start w:val="1"/>
+      <w:numFmt w:val="bullet"/>
+      <w:lvlText w:val="o"/>
+      <w:lvlJc w:val="left"/>
+      <w:pPr>
+        <w:ind w:left="1440" w:hanging="360"/>
+      </w:pPr>
+      <w:rPr>
+        <w:rFonts w:ascii="Courier New" w:hAnsi="Courier New" w:cs="Courier New" w:hint="default"/>
+      </w:rPr>
+    </w:lvl>
+    <w:lvl w:ilvl="2" w:tplc="04090005" w:tentative="1">
+      <w:start w:val="1"/>
+      <w:numFmt w:val="bullet"/>
+      <w:lvlText w:val=""/>
+      <w:lvlJc w:val="left"/>
+      <w:pPr>
+        <w:ind w:left="2160" w:hanging="360"/>
+      </w:pPr>
+      <w:rPr>
+        <w:rFonts w:ascii="Wingdings" w:hAnsi="Wingdings" w:hint="default"/>
+      </w:rPr>
+    </w:lvl>
+    <w:lvl w:ilvl="3" w:tplc="04090001" w:tentative="1">
+      <w:start w:val="1"/>
+      <w:numFmt w:val="bullet"/>
+      <w:lvlText w:val=""/>
+      <w:lvlJc w:val="left"/>
+      <w:pPr>
+        <w:ind w:left="2880" w:hanging="360"/>
+      </w:pPr>
+      <w:rPr>
+        <w:rFonts w:ascii="Symbol" w:hAnsi="Symbol" w:hint="default"/>
+      </w:rPr>
+    </w:lvl>
+    <w:lvl w:ilvl="4" w:tplc="04090003" w:tentative="1">
+      <w:start w:val="1"/>
+      <w:numFmt w:val="bullet"/>
+      <w:lvlText w:val="o"/>
+      <w:lvlJc w:val="left"/>
+      <w:pPr>
+        <w:ind w:left="3600" w:hanging="360"/>
+      </w:pPr>
+      <w:rPr>
+        <w:rFonts w:ascii="Courier New" w:hAnsi="Courier New" w:cs="Courier New" w:hint="default"/>
+      </w:rPr>
+    </w:lvl>
+    <w:lvl w:ilvl="5" w:tplc="04090005" w:tentative="1">
+      <w:start w:val="1"/>
+      <w:numFmt w:val="bullet"/>
+      <w:lvlText w:val=""/>
+      <w:lvlJc w:val="left"/>
+      <w:pPr>
+        <w:ind w:left="4320" w:hanging="360"/>
+      </w:pPr>
+      <w:rPr>
+        <w:rFonts w:ascii="Wingdings" w:hAnsi="Wingdings" w:hint="default"/>
+      </w:rPr>
+    </w:lvl>
+    <w:lvl w:ilvl="6" w:tplc="04090001" w:tentative="1">
+      <w:start w:val="1"/>
+      <w:numFmt w:val="bullet"/>
+      <w:lvlText w:val=""/>
+      <w:lvlJc w:val="left"/>
+      <w:pPr>
+        <w:ind w:left="5040" w:hanging="360"/>
+      </w:pPr>
+      <w:rPr>
+        <w:rFonts w:ascii="Symbol" w:hAnsi="Symbol" w:hint="default"/>
+      </w:rPr>
+    </w:lvl>
+    <w:lvl w:ilvl="7" w:tplc="04090003" w:tentative="1">
+      <w:start w:val="1"/>
+      <w:numFmt w:val="bullet"/>
+      <w:lvlText w:val="o"/>
+      <w:lvlJc w:val="left"/>
+      <w:pPr>
+        <w:ind w:left="5760" w:hanging="360"/>
+      </w:pPr>
+      <w:rPr>
+        <w:rFonts w:ascii="Courier New" w:hAnsi="Courier New" w:cs="Courier New" w:hint="default"/>
+      </w:rPr>
+    </w:lvl>
+    <w:lvl w:ilvl="8" w:tplc="04090005" w:tentative="1">
+      <w:start w:val="1"/>
+      <w:numFmt w:val="bullet"/>
+      <w:lvlText w:val=""/>
+      <w:lvlJc w:val="left"/>
+      <w:pPr>
+        <w:ind w:left="6480" w:hanging="360"/>
+      </w:pPr>
+      <w:rPr>
+        <w:rFonts w:ascii="Wingdings" w:hAnsi="Wingdings" w:hint="default"/>
+      </w:rPr>
+    </w:lvl>
+  </w:abstractNum>
+  <w:abstractNum w:abstractNumId="20" w15:restartNumberingAfterBreak="0">
     <w:nsid w:val="76AF7537"/>
     <w:multiLevelType w:val="hybridMultilevel"/>
     <w:tmpl w:val="24AC26AA"/>
@@ -6434,7 +7461,7 @@
       </w:rPr>
     </w:lvl>
   </w:abstractNum>
-  <w:abstractNum w:abstractNumId="19" w15:restartNumberingAfterBreak="0">
+  <w:abstractNum w:abstractNumId="21" w15:restartNumberingAfterBreak="0">
     <w:nsid w:val="770312F3"/>
     <w:multiLevelType w:val="multilevel"/>
     <w:tmpl w:val="75CEF39C"/>
@@ -6582,7 +7609,7 @@
       </w:rPr>
     </w:lvl>
   </w:abstractNum>
-  <w:abstractNum w:abstractNumId="20" w15:restartNumberingAfterBreak="0">
+  <w:abstractNum w:abstractNumId="22" w15:restartNumberingAfterBreak="0">
     <w:nsid w:val="7B5B16CE"/>
     <w:multiLevelType w:val="hybridMultilevel"/>
     <w:tmpl w:val="2A14B302"/>
@@ -6694,7 +7721,7 @@
       </w:rPr>
     </w:lvl>
   </w:abstractNum>
-  <w:abstractNum w:abstractNumId="21" w15:restartNumberingAfterBreak="0">
+  <w:abstractNum w:abstractNumId="23" w15:restartNumberingAfterBreak="0">
     <w:nsid w:val="7D7E2740"/>
     <w:multiLevelType w:val="hybridMultilevel"/>
     <w:tmpl w:val="59EE75F0"/>
@@ -6807,76 +7834,88 @@
     </w:lvl>
   </w:abstractNum>
   <w:num w:numId="1">
-    <w:abstractNumId w:val="10"/>
+    <w:abstractNumId w:val="11"/>
   </w:num>
   <w:num w:numId="2">
-    <w:abstractNumId w:val="16"/>
+    <w:abstractNumId w:val="17"/>
   </w:num>
   <w:num w:numId="3">
-    <w:abstractNumId w:val="1"/>
+    <w:abstractNumId w:val="2"/>
   </w:num>
   <w:num w:numId="4">
-    <w:abstractNumId w:val="16"/>
+    <w:abstractNumId w:val="17"/>
     <w:lvlOverride w:ilvl="0">
       <w:startOverride w:val="1"/>
     </w:lvlOverride>
   </w:num>
   <w:num w:numId="5">
-    <w:abstractNumId w:val="5"/>
+    <w:abstractNumId w:val="6"/>
   </w:num>
   <w:num w:numId="6">
-    <w:abstractNumId w:val="18"/>
+    <w:abstractNumId w:val="20"/>
   </w:num>
   <w:num w:numId="7">
-    <w:abstractNumId w:val="9"/>
+    <w:abstractNumId w:val="10"/>
   </w:num>
   <w:num w:numId="8">
-    <w:abstractNumId w:val="21"/>
+    <w:abstractNumId w:val="23"/>
   </w:num>
   <w:num w:numId="9">
-    <w:abstractNumId w:val="19"/>
+    <w:abstractNumId w:val="21"/>
   </w:num>
   <w:num w:numId="10">
     <w:abstractNumId w:val="0"/>
   </w:num>
   <w:num w:numId="11">
-    <w:abstractNumId w:val="2"/>
+    <w:abstractNumId w:val="3"/>
   </w:num>
   <w:num w:numId="12">
+    <w:abstractNumId w:val="13"/>
+  </w:num>
+  <w:num w:numId="13">
+    <w:abstractNumId w:val="9"/>
+  </w:num>
+  <w:num w:numId="14">
+    <w:abstractNumId w:val="22"/>
+  </w:num>
+  <w:num w:numId="15">
+    <w:abstractNumId w:val="4"/>
+  </w:num>
+  <w:num w:numId="16">
+    <w:abstractNumId w:val="18"/>
+  </w:num>
+  <w:num w:numId="17">
+    <w:abstractNumId w:val="14"/>
+  </w:num>
+  <w:num w:numId="18">
+    <w:abstractNumId w:val="16"/>
+  </w:num>
+  <w:num w:numId="19">
+    <w:abstractNumId w:val="7"/>
+  </w:num>
+  <w:num w:numId="20">
+    <w:abstractNumId w:val="5"/>
+  </w:num>
+  <w:num w:numId="21">
     <w:abstractNumId w:val="12"/>
   </w:num>
-  <w:num w:numId="13">
+  <w:num w:numId="22">
     <w:abstractNumId w:val="8"/>
   </w:num>
-  <w:num w:numId="14">
-    <w:abstractNumId w:val="20"/>
-  </w:num>
-  <w:num w:numId="15">
-    <w:abstractNumId w:val="3"/>
-  </w:num>
-  <w:num w:numId="16">
-    <w:abstractNumId w:val="17"/>
-  </w:num>
-  <w:num w:numId="17">
-    <w:abstractNumId w:val="13"/>
-  </w:num>
-  <w:num w:numId="18">
+  <w:num w:numId="23">
     <w:abstractNumId w:val="15"/>
   </w:num>
-  <w:num w:numId="19">
-    <w:abstractNumId w:val="6"/>
+  <w:num w:numId="24">
+    <w:abstractNumId w:val="17"/>
+    <w:lvlOverride w:ilvl="0">
+      <w:startOverride w:val="1"/>
+    </w:lvlOverride>
   </w:num>
-  <w:num w:numId="20">
-    <w:abstractNumId w:val="4"/>
+  <w:num w:numId="25">
+    <w:abstractNumId w:val="1"/>
   </w:num>
-  <w:num w:numId="21">
-    <w:abstractNumId w:val="11"/>
-  </w:num>
-  <w:num w:numId="22">
-    <w:abstractNumId w:val="7"/>
-  </w:num>
-  <w:num w:numId="23">
-    <w:abstractNumId w:val="14"/>
+  <w:num w:numId="26">
+    <w:abstractNumId w:val="19"/>
   </w:num>
 </w:numbering>
 </file>
@@ -7315,7 +8354,7 @@
     <w:uiPriority w:val="9"/>
     <w:unhideWhenUsed/>
     <w:qFormat/>
-    <w:rsid w:val="00AE20E6"/>
+    <w:rsid w:val="00341C5D"/>
     <w:pPr>
       <w:keepNext/>
       <w:keepLines/>
@@ -7330,6 +8369,32 @@
       <w:color w:val="2E74B5" w:themeColor="accent1" w:themeShade="BF"/>
       <w:sz w:val="36"/>
       <w:szCs w:val="26"/>
+    </w:rPr>
+  </w:style>
+  <w:style w:type="paragraph" w:styleId="Heading3">
+    <w:name w:val="heading 3"/>
+    <w:basedOn w:val="Normal"/>
+    <w:next w:val="Normal"/>
+    <w:link w:val="Heading3Char"/>
+    <w:uiPriority w:val="9"/>
+    <w:unhideWhenUsed/>
+    <w:qFormat/>
+    <w:rsid w:val="00341C5D"/>
+    <w:pPr>
+      <w:keepNext/>
+      <w:keepLines/>
+      <w:numPr>
+        <w:numId w:val="25"/>
+      </w:numPr>
+      <w:spacing w:before="40" w:after="0"/>
+      <w:ind w:left="1080"/>
+      <w:outlineLvl w:val="2"/>
+    </w:pPr>
+    <w:rPr>
+      <w:rFonts w:eastAsiaTheme="majorEastAsia" w:cstheme="majorBidi"/>
+      <w:color w:val="1F4D78" w:themeColor="accent1" w:themeShade="7F"/>
+      <w:sz w:val="32"/>
+      <w:szCs w:val="24"/>
     </w:rPr>
   </w:style>
   <w:style w:type="character" w:default="1" w:styleId="DefaultParagraphFont">
@@ -7401,7 +8466,7 @@
     <w:basedOn w:val="DefaultParagraphFont"/>
     <w:link w:val="Heading2"/>
     <w:uiPriority w:val="9"/>
-    <w:rsid w:val="00AE20E6"/>
+    <w:rsid w:val="00341C5D"/>
     <w:rPr>
       <w:rFonts w:ascii="Times New Roman" w:eastAsiaTheme="majorEastAsia" w:hAnsi="Times New Roman" w:cstheme="majorBidi"/>
       <w:color w:val="2E74B5" w:themeColor="accent1" w:themeShade="BF"/>
@@ -7431,6 +8496,32 @@
     <w:pPr>
       <w:ind w:left="720"/>
       <w:contextualSpacing/>
+    </w:pPr>
+  </w:style>
+  <w:style w:type="character" w:customStyle="1" w:styleId="Heading3Char">
+    <w:name w:val="Heading 3 Char"/>
+    <w:basedOn w:val="DefaultParagraphFont"/>
+    <w:link w:val="Heading3"/>
+    <w:uiPriority w:val="9"/>
+    <w:rsid w:val="00341C5D"/>
+    <w:rPr>
+      <w:rFonts w:ascii="Times New Roman" w:eastAsiaTheme="majorEastAsia" w:hAnsi="Times New Roman" w:cstheme="majorBidi"/>
+      <w:color w:val="1F4D78" w:themeColor="accent1" w:themeShade="7F"/>
+      <w:sz w:val="32"/>
+      <w:szCs w:val="24"/>
+    </w:rPr>
+  </w:style>
+  <w:style w:type="paragraph" w:styleId="TOC3">
+    <w:name w:val="toc 3"/>
+    <w:basedOn w:val="Normal"/>
+    <w:next w:val="Normal"/>
+    <w:autoRedefine/>
+    <w:uiPriority w:val="39"/>
+    <w:unhideWhenUsed/>
+    <w:rsid w:val="00BA4568"/>
+    <w:pPr>
+      <w:spacing w:after="100"/>
+      <w:ind w:left="560"/>
     </w:pPr>
   </w:style>
 </w:styles>
@@ -7702,7 +8793,7 @@
 </file>
 
 <file path=customXml/itemProps1.xml><?xml version="1.0" encoding="utf-8"?>
-<ds:datastoreItem xmlns:ds="http://schemas.openxmlformats.org/officeDocument/2006/customXml" ds:itemID="{408B160A-9C22-4141-9144-0EF47EE33639}">
+<ds:datastoreItem xmlns:ds="http://schemas.openxmlformats.org/officeDocument/2006/customXml" ds:itemID="{DD9443B1-B9B6-413C-981C-645A4EC562E1}">
   <ds:schemaRefs>
     <ds:schemaRef ds:uri="http://schemas.openxmlformats.org/officeDocument/2006/bibliography"/>
   </ds:schemaRefs>

</xml_diff>